<commit_message>
Images 15/02 et 22/02 rapport + mise à jour des sources
</commit_message>
<xml_diff>
--- a/rapports_stage.docx
+++ b/rapports_stage.docx
@@ -3007,29 +3007,21 @@
           <w:sz w:val="28"/>
         </w:rPr>
         <w:lastRenderedPageBreak/>
-        <w:t>Semaine 15/02 – Cahier des charges, analyse, planning</w:t>
-      </w:r>
-      <w:r>
-        <w:rPr>
-          <w:rFonts w:ascii="Cambria" w:hAnsi="Cambria"/>
-          <w:sz w:val="28"/>
-        </w:rPr>
-        <w:t> </w:t>
-      </w:r>
-      <w:r>
-        <w:rPr>
-          <w:rFonts w:ascii="Cambria" w:hAnsi="Cambria"/>
-          <w:sz w:val="28"/>
-        </w:rPr>
-        <w:t xml:space="preserve">; </w:t>
-      </w:r>
-      <w:r>
-        <w:rPr>
-          <w:rFonts w:ascii="Cambria" w:hAnsi="Cambria"/>
-          <w:sz w:val="28"/>
-        </w:rPr>
-        <w:br/>
-        <w:t xml:space="preserve">                               – R</w:t>
+        <w:t>Semaine 15/02</w:t>
+      </w:r>
+      <w:r>
+        <w:rPr>
+          <w:rFonts w:ascii="Cambria" w:hAnsi="Cambria"/>
+          <w:sz w:val="28"/>
+        </w:rPr>
+        <w:t xml:space="preserve"> </w:t>
+      </w:r>
+      <w:r>
+        <w:rPr>
+          <w:rFonts w:ascii="Cambria" w:hAnsi="Cambria"/>
+          <w:sz w:val="28"/>
+        </w:rPr>
+        <w:t>– R</w:t>
       </w:r>
       <w:r>
         <w:rPr>
@@ -3471,11 +3463,88 @@
     </w:p>
     <w:p>
       <w:r>
+        <w:br w:type="page"/>
+      </w:r>
+    </w:p>
+    <w:p>
+      <w:pPr>
+        <w:ind w:right="-567"/>
+        <w:rPr>
+          <w:rFonts w:ascii="Cambria" w:hAnsi="Cambria"/>
+          <w:sz w:val="28"/>
+        </w:rPr>
+      </w:pPr>
+      <w:r>
+        <w:rPr>
+          <w:rFonts w:ascii="Cambria" w:hAnsi="Cambria"/>
+          <w:sz w:val="28"/>
+        </w:rPr>
+        <w:lastRenderedPageBreak/>
+        <w:t xml:space="preserve">Semaine </w:t>
+      </w:r>
+      <w:r>
+        <w:rPr>
+          <w:rFonts w:ascii="Cambria" w:hAnsi="Cambria"/>
+          <w:sz w:val="28"/>
+        </w:rPr>
+        <w:t>22</w:t>
+      </w:r>
+      <w:r>
+        <w:rPr>
+          <w:rFonts w:ascii="Cambria" w:hAnsi="Cambria"/>
+          <w:sz w:val="28"/>
+        </w:rPr>
+        <w:t xml:space="preserve">/02 – Cahier des charges, analyse, </w:t>
+      </w:r>
+      <w:r>
+        <w:rPr>
+          <w:rFonts w:ascii="Cambria" w:hAnsi="Cambria"/>
+          <w:sz w:val="28"/>
+        </w:rPr>
+        <w:t>réorganisation</w:t>
+      </w:r>
+      <w:r>
+        <w:rPr>
+          <w:rFonts w:ascii="Cambria" w:hAnsi="Cambria"/>
+          <w:sz w:val="28"/>
+        </w:rPr>
+        <w:t xml:space="preserve"> ; </w:t>
+      </w:r>
+      <w:r>
+        <w:rPr>
+          <w:rFonts w:ascii="Cambria" w:hAnsi="Cambria"/>
+          <w:sz w:val="28"/>
+        </w:rPr>
+        <w:br/>
+        <w:t xml:space="preserve">                               – </w:t>
+      </w:r>
+      <w:r>
+        <w:rPr>
+          <w:rFonts w:ascii="Cambria" w:hAnsi="Cambria"/>
+          <w:sz w:val="28"/>
+        </w:rPr>
+        <w:t>Redémarrage du projet, connexion, récupération dossiers</w:t>
+      </w:r>
+      <w:r>
+        <w:rPr>
+          <w:rFonts w:ascii="Cambria" w:hAnsi="Cambria"/>
+          <w:sz w:val="28"/>
+        </w:rPr>
+        <w:t>.</w:t>
+      </w:r>
+    </w:p>
+    <w:p>
+      <w:r>
+        <w:t xml:space="preserve">… </w:t>
+      </w:r>
+    </w:p>
+    <w:p/>
+    <w:p>
+      <w:r>
         <w:rPr>
           <w:noProof/>
           <w:lang w:eastAsia="fr-BE"/>
         </w:rPr>
-        <w:lastRenderedPageBreak/>
         <w:drawing>
           <wp:inline distT="0" distB="0" distL="0" distR="0">
             <wp:extent cx="4078590" cy="3933825"/>
@@ -3518,6 +3587,8 @@
           </wp:inline>
         </w:drawing>
       </w:r>
+      <w:bookmarkStart w:id="0" w:name="_GoBack"/>
+      <w:bookmarkEnd w:id="0"/>
     </w:p>
     <w:p>
       <w:r>
@@ -3880,8 +3951,6 @@
       </w:r>
     </w:p>
     <w:p>
-      <w:bookmarkStart w:id="0" w:name="_GoBack"/>
-      <w:bookmarkEnd w:id="0"/>
       <w:r>
         <w:rPr>
           <w:noProof/>

</xml_diff>

<commit_message>
Rapport 15/02 et 22/02
</commit_message>
<xml_diff>
--- a/rapports_stage.docx
+++ b/rapports_stage.docx
@@ -3076,11 +3076,186 @@
       </w:r>
     </w:p>
     <w:p>
-      <w:r>
-        <w:t>…</w:t>
-      </w:r>
-      <w:r>
-        <w:t xml:space="preserve"> </w:t>
+      <w:pPr>
+        <w:jc w:val="both"/>
+      </w:pPr>
+      <w:r>
+        <w:t xml:space="preserve">Avant de créer davantage de composants, j’ai commencé par optimiser ceux créés précédemment. Après avoir ajouté une multitude de traces et effectué de nouveaux tests, j’ai réalisé qu’environ 75% du temps de récupération des objets via </w:t>
+      </w:r>
+      <w:proofErr w:type="spellStart"/>
+      <w:r>
+        <w:t>GRAccess</w:t>
+      </w:r>
+      <w:proofErr w:type="spellEnd"/>
+      <w:r>
+        <w:t xml:space="preserve"> était consacré à la vérification de leur statut (erreurs ou non, avertissements, </w:t>
+      </w:r>
+      <w:proofErr w:type="spellStart"/>
+      <w:r>
+        <w:t>checkout</w:t>
+      </w:r>
+      <w:proofErr w:type="spellEnd"/>
+      <w:r>
+        <w:t>).</w:t>
+      </w:r>
+      <w:r>
+        <w:t xml:space="preserve"> Il s’est avéré que les objets retournés par le </w:t>
+      </w:r>
+      <w:proofErr w:type="spellStart"/>
+      <w:r>
+        <w:t>datacontext</w:t>
+      </w:r>
+      <w:proofErr w:type="spellEnd"/>
+      <w:r>
+        <w:t xml:space="preserve"> ne contenaient en vérité qu’un lien symbolique vers ces informations. En d’autres termes, pour chaque élément dont le statut était vérifié, une nouvelle requête s’exécutait implicitement.</w:t>
+      </w:r>
+    </w:p>
+    <w:p>
+      <w:pPr>
+        <w:jc w:val="both"/>
+      </w:pPr>
+      <w:r>
+        <w:t xml:space="preserve">Après avoir ajouté temporairement une option pour rendre la lecture du statut optionnelle (ce qui permettait de réduire le temps de chargement par quatre), j’ai ajouté un bouton de rafraîchissement à l’application. Ce dernier permet de recharger l’intégralité des objets stockés en mémoire (la liste des </w:t>
+      </w:r>
+      <w:proofErr w:type="spellStart"/>
+      <w:r>
+        <w:t>templates</w:t>
+      </w:r>
+      <w:proofErr w:type="spellEnd"/>
+      <w:r>
+        <w:t>, l’arbre, et les instances stockées). Cette fonctionnalité vient compléter l’option de stockage ajoutée précédemment (si chaque objet obtenu reste stocké en mémoire, il suffit de rafraîchir pour qu’il soit mis à jour en fonction de nouveaux changements survenus entre-temps).</w:t>
+      </w:r>
+    </w:p>
+    <w:p>
+      <w:pPr>
+        <w:jc w:val="both"/>
+      </w:pPr>
+      <w:r>
+        <w:t>J’ai par la suite réalisé, qu’outre les vérifications d’erreurs et avertissements, les objets possédaient une propriété (nommée « validation ») reflétant leur statut via une valeur d’une énumération. Ainsi, il était possible de connaître le statut des objets sans vérifier leurs erreurs et avertissements. Ceci permettait donc d’obtenir le statut des objets sans ralentir la récupération, rendant ainsi mon option (lecture ou non du statut) totalement inutile. J’ai donc supprimé l’option et procédé à une lecture systématique du statut à partir de la propriété appropriée.</w:t>
+      </w:r>
+    </w:p>
+    <w:p>
+      <w:pPr>
+        <w:jc w:val="both"/>
+      </w:pPr>
+      <w:r>
+        <w:br/>
+      </w:r>
+      <w:r>
+        <w:t xml:space="preserve">La principale </w:t>
+      </w:r>
+      <w:r>
+        <w:t>nouveauté</w:t>
+      </w:r>
+      <w:r>
+        <w:t xml:space="preserve"> de cette semaine consistait à créer une fonction de recherche. Celle-ci permettrait de rechercher des </w:t>
+      </w:r>
+      <w:proofErr w:type="spellStart"/>
+      <w:r>
+        <w:t>templates</w:t>
+      </w:r>
+      <w:proofErr w:type="spellEnd"/>
+      <w:r>
+        <w:t xml:space="preserve"> et/ou instances à partir de leur nom, ou d’une partie de leur nom. Une fois les résultats obtenus, ils seraient affichés dans une liste. Il serait alors possible d’exporter la liste des noms des résultats obtenus (sous forme de fichier CSV), ou encore d’activer le nœud correspondant à la sélection dans l’arbre de </w:t>
+      </w:r>
+      <w:proofErr w:type="spellStart"/>
+      <w:r>
+        <w:t>templates</w:t>
+      </w:r>
+      <w:proofErr w:type="spellEnd"/>
+      <w:r>
+        <w:t xml:space="preserve"> et dans la liste des instances.</w:t>
+      </w:r>
+    </w:p>
+    <w:p>
+      <w:pPr>
+        <w:jc w:val="both"/>
+      </w:pPr>
+      <w:r>
+        <w:t>L’</w:t>
+      </w:r>
+      <w:r>
+        <w:t xml:space="preserve">utilitaire </w:t>
+      </w:r>
+      <w:proofErr w:type="spellStart"/>
+      <w:r>
+        <w:t>GRAccess</w:t>
+      </w:r>
+      <w:proofErr w:type="spellEnd"/>
+      <w:r>
+        <w:t xml:space="preserve"> s’est rapidement révélé bien trop limité pour réaliser une telle fonctionnalité. Il ne permet en effet que la récupération d’un objet par son nom exact (et sensible à la casse). Une possibilité aurait pu être de récupérer l’intégralité des objets, et de les vérifier un à un via une expression régulière. Cependant, cette solution aurait été inutilement complexe, et la recherche aurait été d’une lenteur extrême (ce qui est gênant pour une fonctionnalité utilisée fréquemment).</w:t>
+      </w:r>
+    </w:p>
+    <w:p>
+      <w:pPr>
+        <w:jc w:val="both"/>
+      </w:pPr>
+      <w:r>
+        <w:t xml:space="preserve">Pour cette raison, j’ai décidé de réaliser la recherche en SQL, directement dans la base de données </w:t>
+      </w:r>
+      <w:proofErr w:type="spellStart"/>
+      <w:r>
+        <w:t>ArchestrA</w:t>
+      </w:r>
+      <w:proofErr w:type="spellEnd"/>
+      <w:r>
+        <w:t xml:space="preserve">, sans passer par </w:t>
+      </w:r>
+      <w:proofErr w:type="spellStart"/>
+      <w:r>
+        <w:t>GRAccess</w:t>
+      </w:r>
+      <w:proofErr w:type="spellEnd"/>
+      <w:r>
+        <w:t>.</w:t>
+      </w:r>
+      <w:r>
+        <w:t xml:space="preserve"> Cette solution s’est révélée nettement plus efficace et bien plus simple à mettre en œuvre.</w:t>
+      </w:r>
+      <w:r>
+        <w:t xml:space="preserve"> Elle a toutefois </w:t>
+      </w:r>
+      <w:r>
+        <w:t>nécessité</w:t>
+      </w:r>
+      <w:r>
+        <w:t xml:space="preserve"> l’analyse détaillée du contenu de la base de données, ainsi qu’une recherche importante de documentation pour parvenir à s’y connecter via une application tierce.</w:t>
+      </w:r>
+    </w:p>
+    <w:p>
+      <w:r>
+        <w:br w:type="page"/>
+      </w:r>
+    </w:p>
+    <w:p>
+      <w:pPr>
+        <w:jc w:val="both"/>
+      </w:pPr>
+      <w:r>
+        <w:lastRenderedPageBreak/>
+        <w:t>La phase d’analyse de la base de données a été réalisée en explorant celle-ci via le logiciel Microsoft SQL Server Management Studio.</w:t>
+      </w:r>
+      <w:r>
+        <w:t xml:space="preserve"> Il semble qu’</w:t>
+      </w:r>
+      <w:proofErr w:type="spellStart"/>
+      <w:r>
+        <w:t>ArchestrA</w:t>
+      </w:r>
+      <w:proofErr w:type="spellEnd"/>
+      <w:r>
+        <w:t xml:space="preserve"> crée une base de données pour chaque « galaxie ». Ces bases de données contiennent un nombre de table gigantesque et peu claires. Cependant, elles contiennent également des « vues » SQL, beaucoup plus explicites et beaucoup moins nombreuses. C’est en utilisant l’une de ces vues (</w:t>
+      </w:r>
+      <w:proofErr w:type="spellStart"/>
+      <w:r>
+        <w:rPr>
+          <w:i/>
+        </w:rPr>
+        <w:t>dbo.internal_list_objects_view</w:t>
+      </w:r>
+      <w:proofErr w:type="spellEnd"/>
+      <w:r>
+        <w:t>) que je suis parvenu à réaliser la fonctionnalité de recherche.</w:t>
       </w:r>
     </w:p>
     <w:p>
@@ -3139,6 +3314,9 @@
         </w:drawing>
       </w:r>
       <w:r>
+        <w:t xml:space="preserve">   </w:t>
+      </w:r>
+      <w:r>
         <w:rPr>
           <w:noProof/>
           <w:lang w:eastAsia="fr-BE"/>
@@ -3194,6 +3372,40 @@
       </w:r>
     </w:p>
     <w:p>
+      <w:pPr>
+        <w:jc w:val="both"/>
+      </w:pPr>
+      <w:r>
+        <w:br/>
+      </w:r>
+      <w:r>
+        <w:t>L’affichage de</w:t>
+      </w:r>
+      <w:r>
+        <w:t>s</w:t>
+      </w:r>
+      <w:r>
+        <w:t xml:space="preserve"> données de la </w:t>
+      </w:r>
+      <w:r>
+        <w:t>vue</w:t>
+      </w:r>
+      <w:r>
+        <w:t xml:space="preserve"> permet de repérer facilement les différentes colonnes et ce qu’elles contiennent.</w:t>
+      </w:r>
+      <w:r>
+        <w:t xml:space="preserve"> Ceci m’a aidé à écrire la requête SQL de recherche, que j’ai pu directement tester au sein de </w:t>
+      </w:r>
+      <w:proofErr w:type="spellStart"/>
+      <w:r>
+        <w:t>Sql</w:t>
+      </w:r>
+      <w:proofErr w:type="spellEnd"/>
+      <w:r>
+        <w:t xml:space="preserve"> Server Management Studio.</w:t>
+      </w:r>
+    </w:p>
+    <w:p>
       <w:r>
         <w:rPr>
           <w:noProof/>
@@ -3201,8 +3413,8 @@
         </w:rPr>
         <w:drawing>
           <wp:inline distT="0" distB="0" distL="0" distR="0">
-            <wp:extent cx="5753099" cy="2428875"/>
-            <wp:effectExtent l="0" t="0" r="635" b="0"/>
+            <wp:extent cx="5753100" cy="2286000"/>
+            <wp:effectExtent l="0" t="0" r="0" b="0"/>
             <wp:docPr id="11" name="Image 11"/>
             <wp:cNvGraphicFramePr>
               <a:graphicFrameLocks xmlns:a="http://schemas.openxmlformats.org/drawingml/2006/main" noChangeAspect="1"/>
@@ -3222,13 +3434,13 @@
                         </a:ext>
                       </a:extLst>
                     </a:blip>
-                    <a:srcRect t="6741" b="18205"/>
+                    <a:srcRect t="6741" b="22619"/>
                     <a:stretch/>
                   </pic:blipFill>
                   <pic:spPr bwMode="auto">
                     <a:xfrm>
                       <a:off x="0" y="0"/>
-                      <a:ext cx="5760720" cy="2432092"/>
+                      <a:ext cx="5760720" cy="2289028"/>
                     </a:xfrm>
                     <a:prstGeom prst="rect">
                       <a:avLst/>
@@ -3248,6 +3460,52 @@
           </wp:inline>
         </w:drawing>
       </w:r>
+      <w:r>
+        <w:br w:type="page"/>
+      </w:r>
+    </w:p>
+    <w:p>
+      <w:r>
+        <w:lastRenderedPageBreak/>
+        <w:t xml:space="preserve">Après avoir mieux saisi les rouages de la base de données et avoir écrit la requête SQL appropriée, il fallait intégrer celle-ci au sein de mon application C#. Après être parvenu à une connexion vers la base de données, il a été relativement aisé d’implémenter la requête de recherche. </w:t>
+      </w:r>
+    </w:p>
+    <w:p>
+      <w:r>
+        <w:t xml:space="preserve">Prévoyant le cas où la base de données serait verrouillée et inaccessible, j’ai également ajouté une fonction alternative permettant la recherche via </w:t>
+      </w:r>
+      <w:proofErr w:type="spellStart"/>
+      <w:r>
+        <w:t>GRAccess</w:t>
+      </w:r>
+      <w:proofErr w:type="spellEnd"/>
+      <w:r>
+        <w:t>. Cette alternative ne permet toutefois la recherche qu’en fonction du nom exact de l’objet.</w:t>
+      </w:r>
+    </w:p>
+    <w:p>
+      <w:pPr>
+        <w:jc w:val="both"/>
+      </w:pPr>
+      <w:r>
+        <w:t xml:space="preserve">La prochaine étape consistait à récupérer les résultats, les regrouper au sein d’une liste, et réaliser l’interface graphique de recherche. Cette interface devait permettre d’entrer un nom et de choisir de chercher des </w:t>
+      </w:r>
+      <w:proofErr w:type="spellStart"/>
+      <w:r>
+        <w:t>templates</w:t>
+      </w:r>
+      <w:proofErr w:type="spellEnd"/>
+      <w:r>
+        <w:t xml:space="preserve"> et/ou des instances. J’y ai également ajouté un historique des recherches (permettant de </w:t>
+      </w:r>
+      <w:proofErr w:type="spellStart"/>
+      <w:r>
+        <w:t>resélectionner</w:t>
+      </w:r>
+      <w:proofErr w:type="spellEnd"/>
+      <w:r>
+        <w:t xml:space="preserve"> un nom recherché précédemment, en utilisant une liste de sélection en guise de champ de recherche), ainsi qu’une option de récupération d’objets avec ou sans erreurs.</w:t>
+      </w:r>
     </w:p>
     <w:p>
       <w:r>
@@ -3255,7 +3513,6 @@
           <w:noProof/>
           <w:lang w:eastAsia="fr-BE"/>
         </w:rPr>
-        <w:lastRenderedPageBreak/>
         <w:drawing>
           <wp:inline distT="0" distB="0" distL="0" distR="0">
             <wp:extent cx="5760720" cy="3629025"/>
@@ -3300,6 +3557,90 @@
       </w:r>
     </w:p>
     <w:p>
+      <w:pPr>
+        <w:jc w:val="both"/>
+      </w:pPr>
+      <w:r>
+        <w:t>L’affichage des résultats s’est avéré relativement complexe. En effet, les « </w:t>
+      </w:r>
+      <w:proofErr w:type="spellStart"/>
+      <w:r>
+        <w:t>ListView</w:t>
+      </w:r>
+      <w:proofErr w:type="spellEnd"/>
+      <w:r>
+        <w:t> » du C#, si elles permettent d’afficher plusieurs colonnes, ne permettent pas le tri en fonction d’une d’entre-elles.</w:t>
+      </w:r>
+    </w:p>
+    <w:p>
+      <w:pPr>
+        <w:jc w:val="both"/>
+      </w:pPr>
+      <w:r>
+        <w:t>Il s’est donc révélé nécessaire de créer une classe dérivée, afin de pouvoir la personnaliser. J’y ai ainsi ajouté la gestion des clics sur les en-têtes des colonnes, déclenchant le tri en fonction du contenu associé à cette colonne. En cas de clic répété sur une même colonne, le sens du tri est inversé.</w:t>
+      </w:r>
+      <w:r>
+        <w:t xml:space="preserve"> J’ai également inclus l’affichage d’icônes à la liste.</w:t>
+      </w:r>
+      <w:r>
+        <w:t xml:space="preserve"> Quant aux résultats, leur nombre est affiché en bas de la fenêtre, dans une barre de statut.</w:t>
+      </w:r>
+    </w:p>
+    <w:p>
+      <w:pPr>
+        <w:jc w:val="both"/>
+      </w:pPr>
+      <w:r>
+        <w:t>Il manquait toutefois un indicateur, afin de marquer la colonne de tri sélectionnée et le sens du tri. J’ai opté pour la simplicité en concaténant un symbole de flèche au nom de la colonne (et en le retirant, pour la colonne désélectionnée).</w:t>
+      </w:r>
+    </w:p>
+    <w:p>
+      <w:r>
+        <w:br w:type="page"/>
+      </w:r>
+    </w:p>
+    <w:p>
+      <w:pPr>
+        <w:jc w:val="both"/>
+      </w:pPr>
+      <w:r>
+        <w:lastRenderedPageBreak/>
+        <w:t>L’export des résultats de recherche en liste CSV s’est révélé très simple et ne présente guère d’intérêt. Cette fonctionnalité est temporaire, puisque l’application finale permettra différents types d’exportations. J’ai toutefois jugé utile de proposer à la fois un bouton pour exporter toute la liste, ainsi qu’un second bouton pour n’exporter que les éléments sélectionnés.</w:t>
+      </w:r>
+    </w:p>
+    <w:p>
+      <w:pPr>
+        <w:jc w:val="both"/>
+      </w:pPr>
+      <w:r>
+        <w:t xml:space="preserve">Il m’a été demandé de pouvoir naviguer dans l’application vers un résultat de recherche. Ceci permet un gain de temps à l’utilisation. Par exemple, si on ne se souvient pas de l’arborescence complète pour accéder à une instance, il suffit de la recherche, puis de presser le bouton « naviguer vers ». L’arbre des </w:t>
+      </w:r>
+      <w:proofErr w:type="spellStart"/>
+      <w:r>
+        <w:t>templates</w:t>
+      </w:r>
+      <w:proofErr w:type="spellEnd"/>
+      <w:r>
+        <w:t xml:space="preserve"> sélectionne alors l’élément (dans le cas d’un </w:t>
+      </w:r>
+      <w:proofErr w:type="spellStart"/>
+      <w:r>
+        <w:t>template</w:t>
+      </w:r>
+      <w:proofErr w:type="spellEnd"/>
+      <w:r>
+        <w:t xml:space="preserve"> recherché) ou son </w:t>
+      </w:r>
+      <w:proofErr w:type="spellStart"/>
+      <w:r>
+        <w:t>template</w:t>
+      </w:r>
+      <w:proofErr w:type="spellEnd"/>
+      <w:r>
+        <w:t xml:space="preserve"> parent (dans le cas d’une instance). Si l’élément demandé est une instance, celle-ci est également sélectionnée dans la liste des instances.</w:t>
+      </w:r>
+    </w:p>
+    <w:p>
       <w:r>
         <w:rPr>
           <w:noProof/>
@@ -3349,16 +3690,117 @@
       </w:r>
     </w:p>
     <w:p>
+      <w:pPr>
+        <w:jc w:val="both"/>
+      </w:pPr>
+      <w:r>
+        <w:t>Pour réaliser cette fonctionnalité, un parcours de hiérarchie était nécessaire. Heureusement, chaque élément de l’arbre</w:t>
+      </w:r>
+      <w:r>
+        <w:t xml:space="preserve"> conteneur</w:t>
+      </w:r>
+      <w:r>
+        <w:t xml:space="preserve"> des </w:t>
+      </w:r>
+      <w:proofErr w:type="spellStart"/>
+      <w:r>
+        <w:t>templates</w:t>
+      </w:r>
+      <w:proofErr w:type="spellEnd"/>
+      <w:r>
+        <w:t xml:space="preserve"> contenait le nom de son parent parmi ses propriétés</w:t>
+      </w:r>
+      <w:r>
+        <w:t xml:space="preserve">, et un index (dictionnaire) reprend la liste de tous les </w:t>
+      </w:r>
+      <w:proofErr w:type="spellStart"/>
+      <w:r>
+        <w:t>templates</w:t>
+      </w:r>
+      <w:proofErr w:type="spellEnd"/>
+      <w:r>
+        <w:t xml:space="preserve"> (c’est la méthode que j’utilisais pour obtenir des informations sur un nœud sélectionné dans l’arbre, par exemple pour récupérer ses instances)</w:t>
+      </w:r>
+      <w:r>
+        <w:t>.</w:t>
+      </w:r>
+    </w:p>
+    <w:p>
+      <w:pPr>
+        <w:jc w:val="both"/>
+      </w:pPr>
+      <w:r>
+        <w:t xml:space="preserve">Il suffisait donc d’accéder directement au </w:t>
+      </w:r>
+      <w:proofErr w:type="spellStart"/>
+      <w:r>
+        <w:t>template</w:t>
+      </w:r>
+      <w:proofErr w:type="spellEnd"/>
+      <w:r>
+        <w:t xml:space="preserve"> via l’index, puis de parcourir sa hiérarchie via la propriété « parent ». La liste des entrées à parcourir était ensuite envoyée à l’interface graphique, afin d’ouvrir chaque nœud intermédiaire de l’arbre graphique</w:t>
+      </w:r>
+      <w:r>
+        <w:t>, pour enfin sélectionner la cible</w:t>
+      </w:r>
+      <w:r>
+        <w:t>.</w:t>
+      </w:r>
+    </w:p>
+    <w:p>
+      <w:pPr>
+        <w:jc w:val="both"/>
+      </w:pPr>
+      <w:r>
+        <w:t xml:space="preserve">Si l’élément à sélectionner était une instance, c’était son </w:t>
+      </w:r>
+      <w:proofErr w:type="spellStart"/>
+      <w:r>
+        <w:t>template</w:t>
+      </w:r>
+      <w:proofErr w:type="spellEnd"/>
+      <w:r>
+        <w:t xml:space="preserve"> parent qui était sélectionné dans l’arbre graphique. Une fois la liste des instances obtenue, une recherche dichotomique a permis de localiser l’instance ciblée, afin de pouvoir la sélectionner dans la liste.</w:t>
+      </w:r>
+    </w:p>
+    <w:p>
+      <w:r>
+        <w:br w:type="page"/>
+      </w:r>
+    </w:p>
+    <w:p>
+      <w:pPr>
+        <w:jc w:val="both"/>
+      </w:pPr>
+      <w:r>
+        <w:lastRenderedPageBreak/>
+        <w:t>Pour terminer, j’ai pris en compte l’exclusion des objets descendants de certain parents. Comme il m’avait été demandé, pour la réalisation de l’arbre, d’ignorer certains éléments (moteurs, vues, …), il m’a semblé judicieux que ces éléments n’apparaissent pas non plus dans la recherche. Une simple modification de la requête SQL a permis</w:t>
+      </w:r>
+      <w:r>
+        <w:t xml:space="preserve"> ce filtrage. </w:t>
+      </w:r>
+    </w:p>
+    <w:p>
+      <w:pPr>
+        <w:jc w:val="both"/>
+      </w:pPr>
+      <w:r>
+        <w:t>Par ailleurs, j’en ai profité pour améliorer l’utilisabilité de la recherche. L’utilisation de la touche ENTER lorsque le champ de recherche est actif permet à présent de lancer la recherche sans devoir presser le bouton de recherche. J’ai également fait en sorte de rendre la fenêtre « responsive » (élastique) : le contenu s’adapte en fonction de la taille de la fenêtre.</w:t>
+      </w:r>
+    </w:p>
+    <w:p>
+      <w:pPr>
+        <w:ind w:right="-567"/>
+      </w:pPr>
       <w:r>
         <w:rPr>
           <w:noProof/>
           <w:lang w:eastAsia="fr-BE"/>
         </w:rPr>
-        <w:lastRenderedPageBreak/>
         <w:drawing>
           <wp:inline distT="0" distB="0" distL="0" distR="0" wp14:anchorId="0906D4B6" wp14:editId="661B0229">
-            <wp:extent cx="2628900" cy="2333625"/>
-            <wp:effectExtent l="0" t="0" r="0" b="9525"/>
+            <wp:extent cx="2500138" cy="2219325"/>
+            <wp:effectExtent l="0" t="0" r="0" b="0"/>
             <wp:docPr id="15" name="Image 15"/>
             <wp:cNvGraphicFramePr>
               <a:graphicFrameLocks xmlns:a="http://schemas.openxmlformats.org/drawingml/2006/main" noChangeAspect="1"/>
@@ -3384,7 +3826,7 @@
                   <pic:spPr bwMode="auto">
                     <a:xfrm>
                       <a:off x="0" y="0"/>
-                      <a:ext cx="2634446" cy="2338548"/>
+                      <a:ext cx="2505412" cy="2224007"/>
                     </a:xfrm>
                     <a:prstGeom prst="rect">
                       <a:avLst/>
@@ -3404,8 +3846,6 @@
           </wp:inline>
         </w:drawing>
       </w:r>
-    </w:p>
-    <w:p>
       <w:r>
         <w:rPr>
           <w:noProof/>
@@ -3413,8 +3853,8 @@
         </w:rPr>
         <w:drawing>
           <wp:inline distT="0" distB="0" distL="0" distR="0">
-            <wp:extent cx="3610206" cy="2819400"/>
-            <wp:effectExtent l="0" t="0" r="9525" b="0"/>
+            <wp:extent cx="3268700" cy="2552700"/>
+            <wp:effectExtent l="0" t="0" r="8255" b="0"/>
             <wp:docPr id="14" name="Image 14"/>
             <wp:cNvGraphicFramePr>
               <a:graphicFrameLocks xmlns:a="http://schemas.openxmlformats.org/drawingml/2006/main" noChangeAspect="1"/>
@@ -3440,7 +3880,7 @@
                   <pic:spPr bwMode="auto">
                     <a:xfrm>
                       <a:off x="0" y="0"/>
-                      <a:ext cx="3615414" cy="2823468"/>
+                      <a:ext cx="3273625" cy="2556546"/>
                     </a:xfrm>
                     <a:prstGeom prst="rect">
                       <a:avLst/>
@@ -3462,6 +3902,23 @@
       </w:r>
     </w:p>
     <w:p>
+      <w:pPr>
+        <w:jc w:val="both"/>
+      </w:pPr>
+      <w:r>
+        <w:t xml:space="preserve">Pour terminer la semaine, j’ai fait en sorte que la sélection courante de l’arbre des </w:t>
+      </w:r>
+      <w:proofErr w:type="spellStart"/>
+      <w:r>
+        <w:t>templates</w:t>
+      </w:r>
+      <w:proofErr w:type="spellEnd"/>
+      <w:r>
+        <w:t xml:space="preserve"> soit mémorisée, de sorte qu’en cas de rafraîchissement, la sélection soit conservée et reste visible.</w:t>
+      </w:r>
+    </w:p>
+    <w:p/>
+    <w:p>
       <w:r>
         <w:br w:type="page"/>
       </w:r>
@@ -3480,66 +3937,85 @@
           <w:sz w:val="28"/>
         </w:rPr>
         <w:lastRenderedPageBreak/>
-        <w:t xml:space="preserve">Semaine </w:t>
+        <w:t xml:space="preserve">Semaine 22/02 – Cahier des charges, analyse, réorganisation ; </w:t>
       </w:r>
       <w:r>
         <w:rPr>
           <w:rFonts w:ascii="Cambria" w:hAnsi="Cambria"/>
           <w:sz w:val="28"/>
         </w:rPr>
-        <w:t>22</w:t>
-      </w:r>
-      <w:r>
-        <w:rPr>
-          <w:rFonts w:ascii="Cambria" w:hAnsi="Cambria"/>
-          <w:sz w:val="28"/>
-        </w:rPr>
-        <w:t xml:space="preserve">/02 – Cahier des charges, analyse, </w:t>
-      </w:r>
-      <w:r>
-        <w:rPr>
-          <w:rFonts w:ascii="Cambria" w:hAnsi="Cambria"/>
-          <w:sz w:val="28"/>
-        </w:rPr>
-        <w:t>réorganisation</w:t>
-      </w:r>
-      <w:r>
-        <w:rPr>
-          <w:rFonts w:ascii="Cambria" w:hAnsi="Cambria"/>
-          <w:sz w:val="28"/>
-        </w:rPr>
-        <w:t xml:space="preserve"> ; </w:t>
-      </w:r>
-      <w:r>
-        <w:rPr>
-          <w:rFonts w:ascii="Cambria" w:hAnsi="Cambria"/>
-          <w:sz w:val="28"/>
-        </w:rPr>
         <w:br/>
-        <w:t xml:space="preserve">                               – </w:t>
-      </w:r>
-      <w:r>
-        <w:rPr>
-          <w:rFonts w:ascii="Cambria" w:hAnsi="Cambria"/>
-          <w:sz w:val="28"/>
-        </w:rPr>
-        <w:t>Redémarrage du projet, connexion, récupération dossiers</w:t>
-      </w:r>
-      <w:r>
-        <w:rPr>
-          <w:rFonts w:ascii="Cambria" w:hAnsi="Cambria"/>
-          <w:sz w:val="28"/>
-        </w:rPr>
-        <w:t>.</w:t>
-      </w:r>
-    </w:p>
-    <w:p>
-      <w:r>
-        <w:t xml:space="preserve">… </w:t>
-      </w:r>
-    </w:p>
-    <w:p/>
-    <w:p>
+        <w:t xml:space="preserve">                               – Redémarrage du projet, connexion, récupération dossiers.</w:t>
+      </w:r>
+    </w:p>
+    <w:p>
+      <w:r>
+        <w:t xml:space="preserve">Un cahier des charges </w:t>
+      </w:r>
+      <w:r>
+        <w:t xml:space="preserve"> </w:t>
+      </w:r>
+      <w:r>
+        <w:t xml:space="preserve">plus étoffé m’a été communiqué à la fin de la semaine dernière. Il n’est pas encore complet, mais contient suffisamment d’informations pour avoir un bon aperçu de la direction prise par le projet. Malheureusement, certaines directives sont en contradiction avec celles fournies précédemment. D’autres auraient pu permettre de mieux orienter le projet, si elles avaient été connues avant. Entre-temps, le collègue de mon maître de stage (qui est la personne qui utilisera mon application pour le traitement et l’import/export des objets et des </w:t>
+      </w:r>
+      <w:proofErr w:type="spellStart"/>
+      <w:r>
+        <w:t>UDAs</w:t>
+      </w:r>
+      <w:proofErr w:type="spellEnd"/>
+      <w:r>
+        <w:t>) est revenu de vacances. Il m’a expliqué de manière plus détaillée ce qu’il souhaite, mais cela ne correspond pas aux directives inscrites dans le cahier des charges. Celles-ci seront donc modifiées.</w:t>
+      </w:r>
+    </w:p>
+    <w:p>
+      <w:pPr>
+        <w:jc w:val="both"/>
+      </w:pPr>
+      <w:r>
+        <w:t xml:space="preserve">Le fait d’avoir reçu auparavant les instructions au compte-goutte a abouti à un projet incohérent et mal organisé. </w:t>
+      </w:r>
+      <w:r>
+        <w:t>La contradiction des nouvelles instructions avec certains aspects ne ferait qu’empirer les choses. Par ailleurs, je m’aperçois que certaines choses peuvent être simplifiées : par exemple, plutôt que de séparer un arbre conteneur de données (pour obtenir les informations) et un arbre graphique (ne contenant q</w:t>
+      </w:r>
+      <w:bookmarkStart w:id="0" w:name="_GoBack"/>
+      <w:bookmarkEnd w:id="0"/>
+      <w:r>
+        <w:t xml:space="preserve">ue des labels), il serait plus intéressant de créer une classe dérivée des nœuds d’arbre graphique, afin de regrouper les deux aspects (et ainsi gagner en temps de traitement et en simplicité de code). L’ensemble de ces aspects m’a convaincu qu’il était plus sage de </w:t>
+      </w:r>
+      <w:proofErr w:type="spellStart"/>
+      <w:r>
+        <w:t>recom-mencer</w:t>
+      </w:r>
+      <w:proofErr w:type="spellEnd"/>
+      <w:r>
+        <w:t xml:space="preserve"> l</w:t>
+      </w:r>
+      <w:r>
+        <w:t>e</w:t>
+      </w:r>
+      <w:r>
+        <w:t xml:space="preserve"> projet à zéro</w:t>
+      </w:r>
+      <w:r>
+        <w:t>. Le projet précédent passe donc au stade de « prototype »</w:t>
+      </w:r>
+      <w:r>
+        <w:t>. J’en ai profité pour modifier l’organisation des projets Visual Studio</w:t>
+      </w:r>
+      <w:r>
+        <w:t xml:space="preserve"> comme suit</w:t>
+      </w:r>
+      <w:r>
+        <w:t> :</w:t>
+      </w:r>
+    </w:p>
+    <w:p>
+      <w:pPr>
+        <w:jc w:val="center"/>
+      </w:pPr>
+      <w:r>
+        <w:br/>
+      </w:r>
       <w:r>
         <w:rPr>
           <w:noProof/>
@@ -3587,8 +4063,273 @@
           </wp:inline>
         </w:drawing>
       </w:r>
-      <w:bookmarkStart w:id="0" w:name="_GoBack"/>
-      <w:bookmarkEnd w:id="0"/>
+    </w:p>
+    <w:p>
+      <w:r>
+        <w:br w:type="page"/>
+      </w:r>
+    </w:p>
+    <w:p>
+      <w:pPr>
+        <w:jc w:val="both"/>
+      </w:pPr>
+      <w:r>
+        <w:lastRenderedPageBreak/>
+        <w:t xml:space="preserve">La nature de certaines fonctionnalités demandées rendra l’accès SQL obligatoire. Plusieurs organisations sont possibles avec </w:t>
+      </w:r>
+      <w:proofErr w:type="spellStart"/>
+      <w:r>
+        <w:t>ArchestrA</w:t>
+      </w:r>
+      <w:proofErr w:type="spellEnd"/>
+      <w:r>
+        <w:t xml:space="preserve"> : une organisation hiérarchique, telle que je l’ai réalisée ; et une organisation par dossiers, ne tenant pas compte de la hiérarchie. Le fait de devoir reproduire ces deux organisations nécessite l’usage du SQL, car il n’existe par exemple aucun moyen de récupérer les dossiers d’organisation des </w:t>
+      </w:r>
+      <w:proofErr w:type="spellStart"/>
+      <w:r>
+        <w:t>templates</w:t>
+      </w:r>
+      <w:proofErr w:type="spellEnd"/>
+      <w:r>
+        <w:t xml:space="preserve"> via </w:t>
+      </w:r>
+      <w:proofErr w:type="spellStart"/>
+      <w:r>
+        <w:t>GRAccess</w:t>
+      </w:r>
+      <w:proofErr w:type="spellEnd"/>
+      <w:r>
+        <w:t xml:space="preserve">. Ce n’est qu’un exemple parmi d’autres. L’accès à la base de données </w:t>
+      </w:r>
+      <w:proofErr w:type="spellStart"/>
+      <w:r>
+        <w:t>Sql</w:t>
+      </w:r>
+      <w:proofErr w:type="spellEnd"/>
+      <w:r>
+        <w:t xml:space="preserve"> Server n’est donc plus optionnel mais obligatoire.</w:t>
+      </w:r>
+    </w:p>
+    <w:p>
+      <w:pPr>
+        <w:jc w:val="both"/>
+      </w:pPr>
+      <w:r>
+        <w:t xml:space="preserve">Après avoir pris le temps d’analyser le projet à réaliser et de l’organiser, j’ai commencé par mettre en place toutes les structures principales. </w:t>
+      </w:r>
+      <w:r>
+        <w:t>J’ai également récupéré ce qui pouvait l’être dans le précédent projet.</w:t>
+      </w:r>
+      <w:r>
+        <w:t xml:space="preserve"> J’ai ensuite commencé par recréer la couche d’accès </w:t>
+      </w:r>
+      <w:proofErr w:type="spellStart"/>
+      <w:r>
+        <w:t>GRAccess</w:t>
+      </w:r>
+      <w:proofErr w:type="spellEnd"/>
+      <w:r>
+        <w:t xml:space="preserve"> et SQL, car elle est nécessaire pour établir une connexion et réaliser des tests.</w:t>
+      </w:r>
+      <w:r>
+        <w:t xml:space="preserve"> </w:t>
+      </w:r>
+    </w:p>
+    <w:p>
+      <w:pPr>
+        <w:jc w:val="both"/>
+      </w:pPr>
+      <w:r>
+        <w:t xml:space="preserve">La couche d’accès a été réorganisée plus simplement. Les fonctions nécessitant </w:t>
+      </w:r>
+      <w:proofErr w:type="spellStart"/>
+      <w:r>
+        <w:t>GRAccess</w:t>
+      </w:r>
+      <w:proofErr w:type="spellEnd"/>
+      <w:r>
+        <w:t xml:space="preserve"> sont rassemblées dans une classe et se limitent au strict minimum. Idem pour les fonctions nécessitant l’accès SQL, qui sont regroupées dans une deuxième classe minimaliste. Ces deux classes respectent des interfaces, afin de pouvoir être sélectionnées par un pattern « </w:t>
+      </w:r>
+      <w:proofErr w:type="spellStart"/>
+      <w:r>
+        <w:t>factory</w:t>
+      </w:r>
+      <w:proofErr w:type="spellEnd"/>
+      <w:r>
+        <w:t> » (ou que d’autres puissent être utilisées pour une autre version d’</w:t>
+      </w:r>
+      <w:proofErr w:type="spellStart"/>
+      <w:r>
+        <w:t>ArchestrA</w:t>
+      </w:r>
+      <w:proofErr w:type="spellEnd"/>
+      <w:r>
+        <w:t xml:space="preserve"> que la 2012 R2).</w:t>
+      </w:r>
+    </w:p>
+    <w:p>
+      <w:pPr>
+        <w:jc w:val="both"/>
+      </w:pPr>
+      <w:r>
+        <w:t>Les deux classes propres à une seule version d’</w:t>
+      </w:r>
+      <w:proofErr w:type="spellStart"/>
+      <w:r>
+        <w:t>ArchestrA</w:t>
+      </w:r>
+      <w:proofErr w:type="spellEnd"/>
+      <w:r>
+        <w:t xml:space="preserve"> sont minimalistes. Le reste du travail est rassemblé dans une classe principale de la couche d’accès. Cette classe rassemble l’ensemble des requêtes de logique métier sans se préoccuper du type de version utilisé. </w:t>
+      </w:r>
+    </w:p>
+    <w:p>
+      <w:pPr>
+        <w:jc w:val="both"/>
+      </w:pPr>
+      <w:r>
+        <w:t xml:space="preserve">Par la suite, la classe de log a été recréée, afin de faciliter le débogage ultérieur. Les objets de données générique ont été séparés en deux classes : l’une contenant des objets structurels (tels que les arbres, nœuds d’arbres, …) et l’autre regroupant les objets </w:t>
+      </w:r>
+      <w:r>
+        <w:t>de données (</w:t>
+      </w:r>
+      <w:proofErr w:type="spellStart"/>
+      <w:r>
+        <w:t>templates</w:t>
+      </w:r>
+      <w:proofErr w:type="spellEnd"/>
+      <w:r>
+        <w:t xml:space="preserve">, instances, attributs, …). J’ai alors créé plusieurs types d’arbres : arbres simples et arbres indexés, pouvant tous deux gérer n’importe quel type de nœuds. Ainsi, l’index des </w:t>
+      </w:r>
+      <w:proofErr w:type="spellStart"/>
+      <w:r>
+        <w:t>templates</w:t>
+      </w:r>
+      <w:proofErr w:type="spellEnd"/>
+      <w:r>
+        <w:t xml:space="preserve"> pourra être directement construit dans l’arbre correspondant. Les méthodes de construction d’arbre du projet précédent ont été directement incluses dans ces nouvelles classes d’arbres.</w:t>
+      </w:r>
+      <w:r>
+        <w:t xml:space="preserve"> La généricité des deux types d’arbres implémenté</w:t>
+      </w:r>
+      <w:r>
+        <w:t>s</w:t>
+      </w:r>
+      <w:r>
+        <w:t xml:space="preserve"> me permettra de les réutiliser pour d’autres projets.</w:t>
+      </w:r>
+    </w:p>
+    <w:p>
+      <w:pPr>
+        <w:jc w:val="both"/>
+      </w:pPr>
+      <w:r>
+        <w:t xml:space="preserve">Plusieurs types de nœuds ont également été créés : nœuds simples (conteneurs basiques) et nœuds complexes (héritant de la classe de nœuds de l’interface graphique, de sorte qu’ils puissent être directement utilisés pour l’affichage, tout en contenant des données évoluées). </w:t>
+      </w:r>
+    </w:p>
+    <w:p>
+      <w:pPr>
+        <w:jc w:val="both"/>
+      </w:pPr>
+      <w:r>
+        <w:t xml:space="preserve">Côté données, les objets de </w:t>
+      </w:r>
+      <w:proofErr w:type="spellStart"/>
+      <w:r>
+        <w:t>templates</w:t>
+      </w:r>
+      <w:proofErr w:type="spellEnd"/>
+      <w:r>
+        <w:t xml:space="preserve"> et instances </w:t>
+      </w:r>
+      <w:r>
+        <w:t>héritent à présent d’une classe d’</w:t>
+      </w:r>
+      <w:r>
+        <w:t>objet commun</w:t>
+      </w:r>
+      <w:r>
+        <w:t>e</w:t>
+      </w:r>
+      <w:r>
+        <w:t xml:space="preserve">. </w:t>
+      </w:r>
+      <w:r>
+        <w:t xml:space="preserve">On évite ainsi la duplication de code. Une classe d’attributs a également été mise en place pour les UDA (et éventuels autres attributs ?). J’ai pris le temps d’observer les types d’ajouts de données possibles, afin de connaître la totalité des propriétés qu’il est possible de spécifier. Ceci m’a permis de compléter mes classes de </w:t>
+      </w:r>
+      <w:proofErr w:type="spellStart"/>
+      <w:r>
+        <w:t>templates</w:t>
+      </w:r>
+      <w:proofErr w:type="spellEnd"/>
+      <w:r>
+        <w:t>, instances et attributs avec l’entièreté des possibilités. Des énumérations ont également été ajoutées pour les propriétés particulières, telles que les « data types » et les catégories.</w:t>
+      </w:r>
+    </w:p>
+    <w:p>
+      <w:r>
+        <w:br w:type="page"/>
+      </w:r>
+    </w:p>
+    <w:p>
+      <w:pPr>
+        <w:jc w:val="both"/>
+      </w:pPr>
+      <w:r>
+        <w:lastRenderedPageBreak/>
+        <w:t>Après avoir</w:t>
+      </w:r>
+      <w:r>
+        <w:t xml:space="preserve"> réécrit les classes de structures et de données génériques, j’ai pu recréer la classe d’accès SQL. J’ai repris une partie du code écrit précédemment, que j’ai adapté à la nouvelle organisation et aux nouveaux types d’objets génériques. Les requêtes SQL récupèrent à présent l’ensemble des propriétés des objets</w:t>
+      </w:r>
+      <w:r>
+        <w:t>, et trient ces objets par nom</w:t>
+      </w:r>
+      <w:r>
+        <w:t>.</w:t>
+      </w:r>
+      <w:r>
+        <w:t xml:space="preserve"> L</w:t>
+      </w:r>
+      <w:r>
+        <w:t>a</w:t>
+      </w:r>
+      <w:r>
+        <w:t xml:space="preserve"> classe d’accès </w:t>
+      </w:r>
+      <w:proofErr w:type="spellStart"/>
+      <w:r>
+        <w:t>GRAccess</w:t>
+      </w:r>
+      <w:proofErr w:type="spellEnd"/>
+      <w:r>
+        <w:t>, elle, a été réécrite presque totalement</w:t>
+      </w:r>
+      <w:r>
+        <w:t>, tout en étant grandement simplifiée</w:t>
+      </w:r>
+      <w:r>
+        <w:t>.</w:t>
+      </w:r>
+      <w:r>
+        <w:t xml:space="preserve"> La sous-classe de conversion d’objets d’API en objets génériques a également été réécrite et simplifiée.</w:t>
+      </w:r>
+    </w:p>
+    <w:p>
+      <w:pPr>
+        <w:jc w:val="both"/>
+      </w:pPr>
+      <w:r>
+        <w:t xml:space="preserve">Des tests rapides ont été réalisés en mode console pour déboguer l’application. Il était temps de réaliser l’interface graphique de connexion avant d’aller plus loin. Le cahier des charges demandait une fenêtre de connexion du même style que celle de l’IDE </w:t>
+      </w:r>
+      <w:proofErr w:type="spellStart"/>
+      <w:r>
+        <w:t>Archestra</w:t>
+      </w:r>
+      <w:proofErr w:type="spellEnd"/>
+      <w:r>
+        <w:t xml:space="preserve"> (voir ci-dessous).</w:t>
+      </w:r>
     </w:p>
     <w:p>
       <w:r>
@@ -3597,9 +4338,9 @@
           <w:lang w:eastAsia="fr-BE"/>
         </w:rPr>
         <w:drawing>
-          <wp:inline distT="0" distB="0" distL="0" distR="0" wp14:anchorId="3BFA49FE" wp14:editId="0BF56D13">
-            <wp:extent cx="5760720" cy="3240405"/>
-            <wp:effectExtent l="0" t="0" r="0" b="0"/>
+          <wp:inline distT="0" distB="0" distL="0" distR="0" wp14:anchorId="0D7594A0" wp14:editId="72D36622">
+            <wp:extent cx="4953000" cy="2677299"/>
+            <wp:effectExtent l="0" t="0" r="0" b="8890"/>
             <wp:docPr id="24" name="Image 24"/>
             <wp:cNvGraphicFramePr>
               <a:graphicFrameLocks xmlns:a="http://schemas.openxmlformats.org/drawingml/2006/main" noChangeAspect="1"/>
@@ -3611,7 +4352,7 @@
                     <pic:cNvPr id="0" name="scn12_connex-ide.png"/>
                     <pic:cNvPicPr/>
                   </pic:nvPicPr>
-                  <pic:blipFill>
+                  <pic:blipFill rotWithShape="1">
                     <a:blip r:embed="rId20" cstate="print">
                       <a:extLst>
                         <a:ext uri="{28A0092B-C50C-407E-A947-70E740481C1C}">
@@ -3619,18 +4360,25 @@
                         </a:ext>
                       </a:extLst>
                     </a:blip>
-                    <a:stretch>
-                      <a:fillRect/>
-                    </a:stretch>
+                    <a:srcRect l="29779" t="18235" r="33493" b="46471"/>
+                    <a:stretch/>
                   </pic:blipFill>
-                  <pic:spPr>
+                  <pic:spPr bwMode="auto">
                     <a:xfrm>
                       <a:off x="0" y="0"/>
-                      <a:ext cx="5760720" cy="3240405"/>
+                      <a:ext cx="4955916" cy="2678875"/>
                     </a:xfrm>
                     <a:prstGeom prst="rect">
                       <a:avLst/>
                     </a:prstGeom>
+                    <a:ln>
+                      <a:noFill/>
+                    </a:ln>
+                    <a:extLst>
+                      <a:ext uri="{53640926-AAD7-44D8-BBD7-CCE9431645EC}">
+                        <a14:shadowObscured xmlns:a14="http://schemas.microsoft.com/office/drawing/2010/main"/>
+                      </a:ext>
+                    </a:extLst>
                   </pic:spPr>
                 </pic:pic>
               </a:graphicData>
@@ -3640,12 +4388,25 @@
       </w:r>
     </w:p>
     <w:p>
+      <w:pPr>
+        <w:jc w:val="both"/>
+      </w:pPr>
+      <w:r>
+        <w:br/>
+      </w:r>
+      <w:r>
+        <w:t>J’ai dès lors créé un formulaire dans la couche de présentation de mon application. J’ai également</w:t>
+      </w:r>
+      <w:r>
+        <w:t xml:space="preserve"> repris l’image de l’écran de connexion original (dont j’ai retiré une mention inappropriée).</w:t>
+      </w:r>
+    </w:p>
+    <w:p>
       <w:r>
         <w:rPr>
           <w:noProof/>
           <w:lang w:eastAsia="fr-BE"/>
         </w:rPr>
-        <w:lastRenderedPageBreak/>
         <w:drawing>
           <wp:inline distT="0" distB="0" distL="0" distR="0" wp14:anchorId="3F46EB13" wp14:editId="1EB50F45">
             <wp:extent cx="1714739" cy="2667372"/>
@@ -3691,6 +4452,34 @@
     </w:p>
     <w:p>
       <w:r>
+        <w:br w:type="page"/>
+      </w:r>
+    </w:p>
+    <w:p>
+      <w:pPr>
+        <w:jc w:val="both"/>
+      </w:pPr>
+      <w:r>
+        <w:lastRenderedPageBreak/>
+        <w:t>Ma version de l’écran de connexion est assez similaire à la version d’</w:t>
+      </w:r>
+      <w:proofErr w:type="spellStart"/>
+      <w:r>
+        <w:t>ArchestrA</w:t>
+      </w:r>
+      <w:proofErr w:type="spellEnd"/>
+      <w:r>
+        <w:t>.</w:t>
+      </w:r>
+      <w:r>
+        <w:t xml:space="preserve"> Ses ingrédients restent les mêmes que dans l’application « prototype ».  Selon l’étape de connexion, les éléments inappropriés sont grisés. L’utilisation est ainsi facilitée.</w:t>
+      </w:r>
+    </w:p>
+    <w:p>
+      <w:r>
+        <w:br/>
+      </w:r>
+      <w:r>
         <w:rPr>
           <w:noProof/>
           <w:lang w:eastAsia="fr-BE"/>
@@ -3737,14 +4526,11 @@
           </wp:inline>
         </w:drawing>
       </w:r>
-    </w:p>
-    <w:p>
       <w:r>
         <w:rPr>
           <w:noProof/>
           <w:lang w:eastAsia="fr-BE"/>
         </w:rPr>
-        <w:lastRenderedPageBreak/>
         <w:drawing>
           <wp:inline distT="0" distB="0" distL="0" distR="0" wp14:anchorId="15F6F57B" wp14:editId="3E341F43">
             <wp:extent cx="5760720" cy="3147695"/>
@@ -3790,6 +4576,26 @@
     </w:p>
     <w:p>
       <w:r>
+        <w:br w:type="page"/>
+      </w:r>
+    </w:p>
+    <w:p>
+      <w:pPr>
+        <w:jc w:val="both"/>
+      </w:pPr>
+      <w:r>
+        <w:lastRenderedPageBreak/>
+        <w:t xml:space="preserve">Le cahier des charges demandait de renseigner l’utilisateur au sujet de la progression. Un nouveau formulaire a donc été créé pour mettre en place une boîte de progression. J’ai alors créé un singleton permettant de gérer une liste de plusieurs boîtes de progression, et d’y accéder depuis n’importe quel endroit du code. </w:t>
+      </w:r>
+      <w:r>
+        <w:t xml:space="preserve">Elles sont instanciées au lancement de l’application. </w:t>
+      </w:r>
+      <w:r>
+        <w:t>Ainsi, l’interface graphique se chargerait d’afficher et masquer les boîtes de progression, alors que la couche d’accès se chargerait de leur envoyer des événements. Ce dernier point a nécessité la création d’une classe d’événements personnalisés, afin de transmettre un message et un pourcentage de progression.</w:t>
+      </w:r>
+    </w:p>
+    <w:p>
+      <w:r>
         <w:rPr>
           <w:noProof/>
           <w:lang w:eastAsia="fr-BE"/>
@@ -3838,15 +4644,51 @@
       </w:r>
     </w:p>
     <w:p>
+      <w:pPr>
+        <w:jc w:val="both"/>
+      </w:pPr>
+      <w:r>
+        <w:t>J’ai réorganisé le démarrage de l’application, afin d’utiliser un contexte d’application gérant les formulaires (plutôt que de placer le code de gestion de formulaires à l’intérieur d’un formulaire, ce qui était le cas du « prototype »).</w:t>
+      </w:r>
+      <w:r>
+        <w:t xml:space="preserve"> </w:t>
+      </w:r>
+      <w:r>
+        <w:t xml:space="preserve">La prochaine étape, après la connexion, était la création des arbres de </w:t>
+      </w:r>
+      <w:proofErr w:type="spellStart"/>
+      <w:r>
+        <w:t>templates</w:t>
+      </w:r>
+      <w:proofErr w:type="spellEnd"/>
+      <w:r>
+        <w:t>. Il ne s’</w:t>
+      </w:r>
+      <w:r>
+        <w:t>agi</w:t>
+      </w:r>
+      <w:r>
+        <w:t>t plus cette fois de créer un seul arbre hiérarchique, mais bien deux arbres : le premier est hiérarchique, et le second se base sur un classement par dossiers</w:t>
+      </w:r>
+      <w:r>
+        <w:t>, comme le montre l’image ci-dessous</w:t>
+      </w:r>
+      <w:r>
+        <w:t>.</w:t>
+      </w:r>
+      <w:r>
+        <w:t xml:space="preserve"> </w:t>
+      </w:r>
+    </w:p>
+    <w:p>
       <w:r>
         <w:rPr>
           <w:noProof/>
           <w:lang w:eastAsia="fr-BE"/>
         </w:rPr>
-        <w:lastRenderedPageBreak/>
         <w:drawing>
           <wp:inline distT="0" distB="0" distL="0" distR="0" wp14:anchorId="191B2098" wp14:editId="40BE1826">
-            <wp:extent cx="3984873" cy="3448050"/>
+            <wp:extent cx="3543300" cy="2628900"/>
             <wp:effectExtent l="0" t="0" r="0" b="0"/>
             <wp:docPr id="20" name="Image 20"/>
             <wp:cNvGraphicFramePr>
@@ -3867,13 +4709,13 @@
                         </a:ext>
                       </a:extLst>
                     </a:blip>
-                    <a:srcRect r="70364" b="54412"/>
+                    <a:srcRect r="70364" b="60911"/>
                     <a:stretch/>
                   </pic:blipFill>
                   <pic:spPr bwMode="auto">
                     <a:xfrm>
                       <a:off x="0" y="0"/>
-                      <a:ext cx="3990150" cy="3452616"/>
+                      <a:ext cx="3552301" cy="2635578"/>
                     </a:xfrm>
                     <a:prstGeom prst="rect">
                       <a:avLst/>
@@ -3892,6 +4734,26 @@
             </a:graphic>
           </wp:inline>
         </w:drawing>
+      </w:r>
+      <w:r>
+        <w:br w:type="page"/>
+      </w:r>
+    </w:p>
+    <w:p>
+      <w:pPr>
+        <w:jc w:val="both"/>
+      </w:pPr>
+      <w:r>
+        <w:lastRenderedPageBreak/>
+        <w:t xml:space="preserve">Une nouvelle fois, j’ai parcouru le contenu de la base de données </w:t>
+      </w:r>
+      <w:proofErr w:type="spellStart"/>
+      <w:r>
+        <w:t>ArchestrA</w:t>
+      </w:r>
+      <w:proofErr w:type="spellEnd"/>
+      <w:r>
+        <w:t>. Malheureusement, aucune « vue » ne permettait de récupérer directement les dossiers. Il m’a donc été nécessaire d’analyser les différentes tables : celle des dossiers, celle des objets, ainsi qu’une table d’association. Il a été assez aisé d’écrire une requête utilisant des jointures pour récupérer les noms des dossiers et les noms des objets associés à chaque dossier.</w:t>
       </w:r>
     </w:p>
     <w:p>
@@ -3956,10 +4818,9 @@
           <w:noProof/>
           <w:lang w:eastAsia="fr-BE"/>
         </w:rPr>
-        <w:lastRenderedPageBreak/>
         <w:drawing>
           <wp:inline distT="0" distB="0" distL="0" distR="0" wp14:anchorId="4F478E98" wp14:editId="073645AC">
-            <wp:extent cx="5637306" cy="1466850"/>
+            <wp:extent cx="5637305" cy="1295400"/>
             <wp:effectExtent l="0" t="0" r="1905" b="0"/>
             <wp:docPr id="18" name="Image 18"/>
             <wp:cNvGraphicFramePr>
@@ -3980,13 +4841,13 @@
                         </a:ext>
                       </a:extLst>
                     </a:blip>
-                    <a:srcRect t="25890" r="41765" b="47172"/>
+                    <a:srcRect t="25890" r="41765" b="50321"/>
                     <a:stretch/>
                   </pic:blipFill>
                   <pic:spPr bwMode="auto">
                     <a:xfrm>
                       <a:off x="0" y="0"/>
-                      <a:ext cx="5642117" cy="1468102"/>
+                      <a:ext cx="5642117" cy="1296506"/>
                     </a:xfrm>
                     <a:prstGeom prst="rect">
                       <a:avLst/>
@@ -4013,7 +4874,7 @@
         </w:rPr>
         <w:drawing>
           <wp:inline distT="0" distB="0" distL="0" distR="0" wp14:anchorId="481B92E7" wp14:editId="64DF8354">
-            <wp:extent cx="5635223" cy="1533525"/>
+            <wp:extent cx="5635225" cy="1438275"/>
             <wp:effectExtent l="0" t="0" r="3810" b="0"/>
             <wp:docPr id="19" name="Image 19"/>
             <wp:cNvGraphicFramePr>
@@ -4034,13 +4895,13 @@
                         </a:ext>
                       </a:extLst>
                     </a:blip>
-                    <a:srcRect t="24498" r="41765" b="47328"/>
+                    <a:srcRect t="24498" r="41765" b="49078"/>
                     <a:stretch/>
                   </pic:blipFill>
                   <pic:spPr bwMode="auto">
                     <a:xfrm>
                       <a:off x="0" y="0"/>
-                      <a:ext cx="5638800" cy="1534498"/>
+                      <a:ext cx="5638800" cy="1439188"/>
                     </a:xfrm>
                     <a:prstGeom prst="rect">
                       <a:avLst/>
@@ -4061,7 +4922,144 @@
         </w:drawing>
       </w:r>
     </w:p>
-    <w:p/>
+    <w:p>
+      <w:pPr>
+        <w:jc w:val="both"/>
+      </w:pPr>
+      <w:r>
+        <w:t xml:space="preserve">Certains dossiers « systèmes » devaient être ignorés (avec les moteurs et les vues). Il a donc fallu ajouter des exclusions dans la requête. Cela n’excluait toutefois que les dossiers non souhaités et </w:t>
+      </w:r>
+      <w:r>
+        <w:t>leurs enfants directs</w:t>
+      </w:r>
+      <w:r>
+        <w:t>. Une fonction récursive a donc été écrite pour éliminer les dossiers dont le parent a déjà été éliminé.</w:t>
+      </w:r>
+    </w:p>
+    <w:p>
+      <w:pPr>
+        <w:jc w:val="both"/>
+      </w:pPr>
+      <w:r>
+        <w:t xml:space="preserve"> </w:t>
+      </w:r>
+      <w:r>
+        <w:t xml:space="preserve">J’ai également ajouté des requêtes SQL de récupération de statistiques : nombre de </w:t>
+      </w:r>
+      <w:proofErr w:type="spellStart"/>
+      <w:r>
+        <w:t>templates</w:t>
+      </w:r>
+      <w:proofErr w:type="spellEnd"/>
+      <w:r>
+        <w:t xml:space="preserve"> et d’instances, … qui seront affichées dans une barre de statut, comme demandé.</w:t>
+      </w:r>
+      <w:r>
+        <w:br w:type="page"/>
+      </w:r>
+    </w:p>
+    <w:p>
+      <w:pPr>
+        <w:jc w:val="both"/>
+      </w:pPr>
+      <w:r>
+        <w:lastRenderedPageBreak/>
+        <w:t>Après avoir récupéré les noms des dossiers et des éléments contenus dans chaque dossier, je me suis basé sur ces derniers pour créer un second arbre, en récupérant les éléments (sur base de leur nom) dans l’index du premier arbre (l’arbre hiérarchique). J’ai ainsi réalisé la création d’un arbre hiérarchique et d’un arbre par dossiers. Ces deux arbres seront accessibles dans l’interface graphique via deux onglets.</w:t>
+      </w:r>
+    </w:p>
+    <w:p>
+      <w:pPr>
+        <w:jc w:val="both"/>
+      </w:pPr>
+      <w:r>
+        <w:t xml:space="preserve">J’ai également ajouté des fonctions d’obtention d’informations générales (nom de la machine, nom de la galaxie actuelle) et de statistiques (utilisant les requêtes de la classe gérant le SQL). J’ai enfin adapté la fonction du « prototype », qui permettait d’obtenir les instances d’un </w:t>
+      </w:r>
+      <w:proofErr w:type="spellStart"/>
+      <w:r>
+        <w:t>template</w:t>
+      </w:r>
+      <w:proofErr w:type="spellEnd"/>
+      <w:r>
+        <w:t xml:space="preserve">. Elle permet à présent d’obtenir les instances d’une liste de </w:t>
+      </w:r>
+      <w:proofErr w:type="spellStart"/>
+      <w:r>
+        <w:t>templates</w:t>
+      </w:r>
+      <w:proofErr w:type="spellEnd"/>
+      <w:r>
+        <w:t xml:space="preserve">. J’ai également ajouté une fonction permettant de lister l’ensemble des </w:t>
+      </w:r>
+      <w:proofErr w:type="spellStart"/>
+      <w:r>
+        <w:t>templates</w:t>
+      </w:r>
+      <w:proofErr w:type="spellEnd"/>
+      <w:r>
+        <w:t xml:space="preserve"> descendants d’un </w:t>
+      </w:r>
+      <w:proofErr w:type="spellStart"/>
+      <w:r>
+        <w:t>template</w:t>
+      </w:r>
+      <w:proofErr w:type="spellEnd"/>
+      <w:r>
+        <w:t xml:space="preserve">. En combinant les deux fonctions, il devient ainsi possible d’obtenir la liste des instances d’un ou plusieurs </w:t>
+      </w:r>
+      <w:proofErr w:type="spellStart"/>
+      <w:r>
+        <w:t>templates</w:t>
+      </w:r>
+      <w:proofErr w:type="spellEnd"/>
+      <w:r>
+        <w:t xml:space="preserve"> et leurs descendants.</w:t>
+      </w:r>
+    </w:p>
+    <w:p>
+      <w:pPr>
+        <w:jc w:val="both"/>
+      </w:pPr>
+      <w:r>
+        <w:br/>
+        <w:t>Pour terminer, j’ai souhaité mettre en place un système de threads, permettant d’effectuer les requêtes de manière asynchrone, sans paralyser l’interface graphique. Après de nombreuses recherches, il s’est avéré que la solution la plus avantageuse est d’utiliser des objets C# appelés « </w:t>
+      </w:r>
+      <w:proofErr w:type="spellStart"/>
+      <w:r>
+        <w:t>tasks</w:t>
+      </w:r>
+      <w:proofErr w:type="spellEnd"/>
+      <w:r>
+        <w:t xml:space="preserve"> » et gérant automatiquement un pool de threads. Ces objets, s’ils permettent de faire abstraction du mécanisme des threads, sont toutefois extrêmement compliqués à manier (du moins lorsqu’on souhaite en tirer profit, par exemple en récupérant des objets d’un thread à l’autre). Je n’ai donc pas trouvé le temps d’implémenter leur utilisation. Cette problématique devrait </w:t>
+      </w:r>
+      <w:r>
+        <w:t>m’</w:t>
+      </w:r>
+      <w:r>
+        <w:t xml:space="preserve">occuper une bonne partie de la semaine prochaine </w:t>
+      </w:r>
+    </w:p>
+    <w:p>
+      <w:r>
+        <w:br w:type="page"/>
+      </w:r>
+    </w:p>
+    <w:p>
+      <w:r>
+        <w:rPr>
+          <w:rFonts w:ascii="Cambria" w:hAnsi="Cambria"/>
+          <w:sz w:val="28"/>
+        </w:rPr>
+        <w:lastRenderedPageBreak/>
+        <w:t>Semaine 29/02 – Mécanisme de requêtes asynchrones ;</w:t>
+      </w:r>
+      <w:r>
+        <w:rPr>
+          <w:rFonts w:ascii="Cambria" w:hAnsi="Cambria"/>
+          <w:sz w:val="28"/>
+        </w:rPr>
+        <w:br/>
+      </w:r>
+    </w:p>
     <w:sectPr>
       <w:pgSz w:w="11906" w:h="16838"/>
       <w:pgMar w:top="1417" w:right="1417" w:bottom="1417" w:left="1417" w:header="708" w:footer="708" w:gutter="0"/>

</xml_diff>

<commit_message>
Ajout images 29/02 au rapport
</commit_message>
<xml_diff>
--- a/rapports_stage.docx
+++ b/rapports_stage.docx
@@ -3975,12 +3975,7 @@
         <w:t xml:space="preserve">Le fait d’avoir reçu auparavant les instructions au compte-goutte a abouti à un projet incohérent et mal organisé. </w:t>
       </w:r>
       <w:r>
-        <w:t>La contradiction des nouvelles instructions avec certains aspects ne ferait qu’empirer les choses. Par ailleurs, je m’aperçois que certaines choses peuvent être simplifiées : par exemple, plutôt que de séparer un arbre conteneur de données (pour obtenir les informations) et un arbre graphique (ne contenant q</w:t>
-      </w:r>
-      <w:bookmarkStart w:id="0" w:name="_GoBack"/>
-      <w:bookmarkEnd w:id="0"/>
-      <w:r>
-        <w:t xml:space="preserve">ue des labels), il serait plus intéressant de créer une classe dérivée des nœuds d’arbre graphique, afin de regrouper les deux aspects (et ainsi gagner en temps de traitement et en simplicité de code). L’ensemble de ces aspects m’a convaincu qu’il était plus sage de </w:t>
+        <w:t xml:space="preserve">La contradiction des nouvelles instructions avec certains aspects ne ferait qu’empirer les choses. Par ailleurs, je m’aperçois que certaines choses peuvent être simplifiées : par exemple, plutôt que de séparer un arbre conteneur de données (pour obtenir les informations) et un arbre graphique (ne contenant que des labels), il serait plus intéressant de créer une classe dérivée des nœuds d’arbre graphique, afin de regrouper les deux aspects (et ainsi gagner en temps de traitement et en simplicité de code). L’ensemble de ces aspects m’a convaincu qu’il était plus sage de </w:t>
       </w:r>
       <w:proofErr w:type="spellStart"/>
       <w:r>
@@ -5035,7 +5030,12 @@
         <w:t>m’</w:t>
       </w:r>
       <w:r>
-        <w:t xml:space="preserve">occuper une bonne partie de la semaine prochaine </w:t>
+        <w:t xml:space="preserve">occuper une </w:t>
+      </w:r>
+      <w:bookmarkStart w:id="0" w:name="_GoBack"/>
+      <w:bookmarkEnd w:id="0"/>
+      <w:r>
+        <w:t xml:space="preserve">partie de la semaine prochaine </w:t>
       </w:r>
     </w:p>
     <w:p>
@@ -5050,14 +5050,736 @@
           <w:sz w:val="28"/>
         </w:rPr>
         <w:lastRenderedPageBreak/>
-        <w:t>Semaine 29/02 – Mécanisme de requêtes asynchrones ;</w:t>
+        <w:t>Semaine 29/02</w:t>
+      </w:r>
+      <w:r>
+        <w:rPr>
+          <w:rFonts w:ascii="Cambria" w:hAnsi="Cambria"/>
+          <w:sz w:val="20"/>
+        </w:rPr>
+        <w:t xml:space="preserve"> </w:t>
       </w:r>
       <w:r>
         <w:rPr>
           <w:rFonts w:ascii="Cambria" w:hAnsi="Cambria"/>
           <w:sz w:val="28"/>
         </w:rPr>
+        <w:t>– Mécanisme de requêtes asynchrones ;</w:t>
+      </w:r>
+      <w:r>
+        <w:rPr>
+          <w:rFonts w:ascii="Cambria" w:hAnsi="Cambria"/>
+          <w:sz w:val="28"/>
+        </w:rPr>
         <w:br/>
+        <w:t xml:space="preserve">                               – Construction arbres (dérivation et catégories) + onglets</w:t>
+      </w:r>
+      <w:r>
+        <w:rPr>
+          <w:rFonts w:ascii="Cambria" w:hAnsi="Cambria"/>
+          <w:sz w:val="28"/>
+        </w:rPr>
+        <w:br/>
+        <w:t xml:space="preserve">                               – Arbre multi-sélection + liste multi-colonnes </w:t>
+      </w:r>
+      <w:proofErr w:type="spellStart"/>
+      <w:r>
+        <w:rPr>
+          <w:rFonts w:ascii="Cambria" w:hAnsi="Cambria"/>
+          <w:sz w:val="28"/>
+        </w:rPr>
+        <w:t>triable</w:t>
+      </w:r>
+      <w:proofErr w:type="spellEnd"/>
+      <w:r>
+        <w:rPr>
+          <w:rFonts w:ascii="Cambria" w:hAnsi="Cambria"/>
+          <w:sz w:val="28"/>
+        </w:rPr>
+        <w:br/>
+        <w:t xml:space="preserve">                               – Menus et icônes + </w:t>
+      </w:r>
+      <w:proofErr w:type="spellStart"/>
+      <w:r>
+        <w:rPr>
+          <w:rFonts w:ascii="Cambria" w:hAnsi="Cambria"/>
+          <w:sz w:val="28"/>
+        </w:rPr>
+        <w:t>splitters</w:t>
+      </w:r>
+      <w:proofErr w:type="spellEnd"/>
+      <w:r>
+        <w:rPr>
+          <w:rFonts w:ascii="Cambria" w:hAnsi="Cambria"/>
+          <w:sz w:val="28"/>
+        </w:rPr>
+        <w:t xml:space="preserve"> + </w:t>
+      </w:r>
+      <w:proofErr w:type="spellStart"/>
+      <w:r>
+        <w:rPr>
+          <w:rFonts w:ascii="Cambria" w:hAnsi="Cambria"/>
+          <w:sz w:val="28"/>
+        </w:rPr>
+        <w:t>layout</w:t>
+      </w:r>
+      <w:proofErr w:type="spellEnd"/>
+      <w:r>
+        <w:rPr>
+          <w:rFonts w:ascii="Cambria" w:hAnsi="Cambria"/>
+          <w:sz w:val="28"/>
+        </w:rPr>
+        <w:t xml:space="preserve"> + rafraîchissement</w:t>
+      </w:r>
+      <w:r>
+        <w:rPr>
+          <w:rFonts w:ascii="Cambria" w:hAnsi="Cambria"/>
+          <w:sz w:val="28"/>
+        </w:rPr>
+        <w:br/>
+        <w:t xml:space="preserve">                               – Filtrage de liste</w:t>
+      </w:r>
+      <w:r>
+        <w:rPr>
+          <w:rFonts w:ascii="Cambria" w:hAnsi="Cambria"/>
+          <w:sz w:val="28"/>
+        </w:rPr>
+        <w:br/>
+      </w:r>
+      <w:r>
+        <w:rPr>
+          <w:noProof/>
+          <w:lang w:eastAsia="fr-BE"/>
+        </w:rPr>
+        <w:drawing>
+          <wp:inline distT="0" distB="0" distL="0" distR="0">
+            <wp:extent cx="2162175" cy="3571786"/>
+            <wp:effectExtent l="0" t="0" r="0" b="0"/>
+            <wp:docPr id="26" name="Image 26"/>
+            <wp:cNvGraphicFramePr>
+              <a:graphicFrameLocks xmlns:a="http://schemas.openxmlformats.org/drawingml/2006/main" noChangeAspect="1"/>
+            </wp:cNvGraphicFramePr>
+            <a:graphic xmlns:a="http://schemas.openxmlformats.org/drawingml/2006/main">
+              <a:graphicData uri="http://schemas.openxmlformats.org/drawingml/2006/picture">
+                <pic:pic xmlns:pic="http://schemas.openxmlformats.org/drawingml/2006/picture">
+                  <pic:nvPicPr>
+                    <pic:cNvPr id="0" name="scn13_arbre1.png"/>
+                    <pic:cNvPicPr/>
+                  </pic:nvPicPr>
+                  <pic:blipFill rotWithShape="1">
+                    <a:blip r:embed="rId29">
+                      <a:extLst>
+                        <a:ext uri="{28A0092B-C50C-407E-A947-70E740481C1C}">
+                          <a14:useLocalDpi xmlns:a14="http://schemas.microsoft.com/office/drawing/2010/main" val="0"/>
+                        </a:ext>
+                      </a:extLst>
+                    </a:blip>
+                    <a:srcRect r="62479"/>
+                    <a:stretch/>
+                  </pic:blipFill>
+                  <pic:spPr bwMode="auto">
+                    <a:xfrm>
+                      <a:off x="0" y="0"/>
+                      <a:ext cx="2161460" cy="3570605"/>
+                    </a:xfrm>
+                    <a:prstGeom prst="rect">
+                      <a:avLst/>
+                    </a:prstGeom>
+                    <a:ln>
+                      <a:noFill/>
+                    </a:ln>
+                    <a:extLst>
+                      <a:ext uri="{53640926-AAD7-44D8-BBD7-CCE9431645EC}">
+                        <a14:shadowObscured xmlns:a14="http://schemas.microsoft.com/office/drawing/2010/main"/>
+                      </a:ext>
+                    </a:extLst>
+                  </pic:spPr>
+                </pic:pic>
+              </a:graphicData>
+            </a:graphic>
+          </wp:inline>
+        </w:drawing>
+      </w:r>
+      <w:r>
+        <w:rPr>
+          <w:noProof/>
+          <w:lang w:eastAsia="fr-BE"/>
+        </w:rPr>
+        <w:drawing>
+          <wp:inline distT="0" distB="0" distL="0" distR="0">
+            <wp:extent cx="2162175" cy="3571875"/>
+            <wp:effectExtent l="0" t="0" r="9525" b="9525"/>
+            <wp:docPr id="27" name="Image 27"/>
+            <wp:cNvGraphicFramePr>
+              <a:graphicFrameLocks xmlns:a="http://schemas.openxmlformats.org/drawingml/2006/main" noChangeAspect="1"/>
+            </wp:cNvGraphicFramePr>
+            <a:graphic xmlns:a="http://schemas.openxmlformats.org/drawingml/2006/main">
+              <a:graphicData uri="http://schemas.openxmlformats.org/drawingml/2006/picture">
+                <pic:pic xmlns:pic="http://schemas.openxmlformats.org/drawingml/2006/picture">
+                  <pic:nvPicPr>
+                    <pic:cNvPr id="0" name="scn13_arbre2.png"/>
+                    <pic:cNvPicPr/>
+                  </pic:nvPicPr>
+                  <pic:blipFill rotWithShape="1">
+                    <a:blip r:embed="rId30">
+                      <a:extLst>
+                        <a:ext uri="{28A0092B-C50C-407E-A947-70E740481C1C}">
+                          <a14:useLocalDpi xmlns:a14="http://schemas.microsoft.com/office/drawing/2010/main" val="0"/>
+                        </a:ext>
+                      </a:extLst>
+                    </a:blip>
+                    <a:srcRect r="62454" b="794"/>
+                    <a:stretch/>
+                  </pic:blipFill>
+                  <pic:spPr bwMode="auto">
+                    <a:xfrm>
+                      <a:off x="0" y="0"/>
+                      <a:ext cx="2162938" cy="3573136"/>
+                    </a:xfrm>
+                    <a:prstGeom prst="rect">
+                      <a:avLst/>
+                    </a:prstGeom>
+                    <a:ln>
+                      <a:noFill/>
+                    </a:ln>
+                    <a:extLst>
+                      <a:ext uri="{53640926-AAD7-44D8-BBD7-CCE9431645EC}">
+                        <a14:shadowObscured xmlns:a14="http://schemas.microsoft.com/office/drawing/2010/main"/>
+                      </a:ext>
+                    </a:extLst>
+                  </pic:spPr>
+                </pic:pic>
+              </a:graphicData>
+            </a:graphic>
+          </wp:inline>
+        </w:drawing>
+      </w:r>
+      <w:r>
+        <w:rPr>
+          <w:noProof/>
+          <w:lang w:eastAsia="fr-BE"/>
+        </w:rPr>
+        <w:drawing>
+          <wp:inline distT="0" distB="0" distL="0" distR="0" wp14:anchorId="07BEC2CA" wp14:editId="3C43661F">
+            <wp:extent cx="152381" cy="3047619"/>
+            <wp:effectExtent l="0" t="0" r="635" b="0"/>
+            <wp:docPr id="35" name="Image 35"/>
+            <wp:cNvGraphicFramePr>
+              <a:graphicFrameLocks xmlns:a="http://schemas.openxmlformats.org/drawingml/2006/main" noChangeAspect="1"/>
+            </wp:cNvGraphicFramePr>
+            <a:graphic xmlns:a="http://schemas.openxmlformats.org/drawingml/2006/main">
+              <a:graphicData uri="http://schemas.openxmlformats.org/drawingml/2006/picture">
+                <pic:pic xmlns:pic="http://schemas.openxmlformats.org/drawingml/2006/picture">
+                  <pic:nvPicPr>
+                    <pic:cNvPr id="0" name="scn17_galaxy_sprite.png"/>
+                    <pic:cNvPicPr/>
+                  </pic:nvPicPr>
+                  <pic:blipFill>
+                    <a:blip r:embed="rId31">
+                      <a:extLst>
+                        <a:ext uri="{28A0092B-C50C-407E-A947-70E740481C1C}">
+                          <a14:useLocalDpi xmlns:a14="http://schemas.microsoft.com/office/drawing/2010/main" val="0"/>
+                        </a:ext>
+                      </a:extLst>
+                    </a:blip>
+                    <a:stretch>
+                      <a:fillRect/>
+                    </a:stretch>
+                  </pic:blipFill>
+                  <pic:spPr>
+                    <a:xfrm>
+                      <a:off x="0" y="0"/>
+                      <a:ext cx="152381" cy="3047619"/>
+                    </a:xfrm>
+                    <a:prstGeom prst="rect">
+                      <a:avLst/>
+                    </a:prstGeom>
+                  </pic:spPr>
+                </pic:pic>
+              </a:graphicData>
+            </a:graphic>
+          </wp:inline>
+        </w:drawing>
+      </w:r>
+      <w:r>
+        <w:rPr>
+          <w:noProof/>
+          <w:lang w:eastAsia="fr-BE"/>
+        </w:rPr>
+        <w:drawing>
+          <wp:inline distT="0" distB="0" distL="0" distR="0">
+            <wp:extent cx="2162175" cy="3827775"/>
+            <wp:effectExtent l="0" t="0" r="0" b="1905"/>
+            <wp:docPr id="29" name="Image 29"/>
+            <wp:cNvGraphicFramePr>
+              <a:graphicFrameLocks xmlns:a="http://schemas.openxmlformats.org/drawingml/2006/main" noChangeAspect="1"/>
+            </wp:cNvGraphicFramePr>
+            <a:graphic xmlns:a="http://schemas.openxmlformats.org/drawingml/2006/main">
+              <a:graphicData uri="http://schemas.openxmlformats.org/drawingml/2006/picture">
+                <pic:pic xmlns:pic="http://schemas.openxmlformats.org/drawingml/2006/picture">
+                  <pic:nvPicPr>
+                    <pic:cNvPr id="0" name="scn14-split+iconestabs.png"/>
+                    <pic:cNvPicPr/>
+                  </pic:nvPicPr>
+                  <pic:blipFill rotWithShape="1">
+                    <a:blip r:embed="rId32">
+                      <a:extLst>
+                        <a:ext uri="{28A0092B-C50C-407E-A947-70E740481C1C}">
+                          <a14:useLocalDpi xmlns:a14="http://schemas.microsoft.com/office/drawing/2010/main" val="0"/>
+                        </a:ext>
+                      </a:extLst>
+                    </a:blip>
+                    <a:srcRect r="62479"/>
+                    <a:stretch/>
+                  </pic:blipFill>
+                  <pic:spPr bwMode="auto">
+                    <a:xfrm>
+                      <a:off x="0" y="0"/>
+                      <a:ext cx="2161460" cy="3826510"/>
+                    </a:xfrm>
+                    <a:prstGeom prst="rect">
+                      <a:avLst/>
+                    </a:prstGeom>
+                    <a:ln>
+                      <a:noFill/>
+                    </a:ln>
+                    <a:extLst>
+                      <a:ext uri="{53640926-AAD7-44D8-BBD7-CCE9431645EC}">
+                        <a14:shadowObscured xmlns:a14="http://schemas.microsoft.com/office/drawing/2010/main"/>
+                      </a:ext>
+                    </a:extLst>
+                  </pic:spPr>
+                </pic:pic>
+              </a:graphicData>
+            </a:graphic>
+          </wp:inline>
+        </w:drawing>
+      </w:r>
+      <w:r>
+        <w:rPr>
+          <w:noProof/>
+          <w:lang w:eastAsia="fr-BE"/>
+        </w:rPr>
+        <w:drawing>
+          <wp:inline distT="0" distB="0" distL="0" distR="0">
+            <wp:extent cx="2162175" cy="3495675"/>
+            <wp:effectExtent l="0" t="0" r="9525" b="9525"/>
+            <wp:docPr id="30" name="Image 30"/>
+            <wp:cNvGraphicFramePr>
+              <a:graphicFrameLocks xmlns:a="http://schemas.openxmlformats.org/drawingml/2006/main" noChangeAspect="1"/>
+            </wp:cNvGraphicFramePr>
+            <a:graphic xmlns:a="http://schemas.openxmlformats.org/drawingml/2006/main">
+              <a:graphicData uri="http://schemas.openxmlformats.org/drawingml/2006/picture">
+                <pic:pic xmlns:pic="http://schemas.openxmlformats.org/drawingml/2006/picture">
+                  <pic:nvPicPr>
+                    <pic:cNvPr id="0" name="scn15_multiselect.png"/>
+                    <pic:cNvPicPr/>
+                  </pic:nvPicPr>
+                  <pic:blipFill rotWithShape="1">
+                    <a:blip r:embed="rId33">
+                      <a:extLst>
+                        <a:ext uri="{28A0092B-C50C-407E-A947-70E740481C1C}">
+                          <a14:useLocalDpi xmlns:a14="http://schemas.microsoft.com/office/drawing/2010/main" val="0"/>
+                        </a:ext>
+                      </a:extLst>
+                    </a:blip>
+                    <a:srcRect l="1" r="62439"/>
+                    <a:stretch/>
+                  </pic:blipFill>
+                  <pic:spPr bwMode="auto">
+                    <a:xfrm>
+                      <a:off x="0" y="0"/>
+                      <a:ext cx="2163746" cy="3498215"/>
+                    </a:xfrm>
+                    <a:prstGeom prst="rect">
+                      <a:avLst/>
+                    </a:prstGeom>
+                    <a:ln>
+                      <a:noFill/>
+                    </a:ln>
+                    <a:extLst>
+                      <a:ext uri="{53640926-AAD7-44D8-BBD7-CCE9431645EC}">
+                        <a14:shadowObscured xmlns:a14="http://schemas.microsoft.com/office/drawing/2010/main"/>
+                      </a:ext>
+                    </a:extLst>
+                  </pic:spPr>
+                </pic:pic>
+              </a:graphicData>
+            </a:graphic>
+          </wp:inline>
+        </w:drawing>
+      </w:r>
+    </w:p>
+    <w:p>
+      <w:r>
+        <w:rPr>
+          <w:noProof/>
+          <w:lang w:eastAsia="fr-BE"/>
+        </w:rPr>
+        <w:lastRenderedPageBreak/>
+        <w:drawing>
+          <wp:inline distT="0" distB="0" distL="0" distR="0">
+            <wp:extent cx="5760720" cy="3529965"/>
+            <wp:effectExtent l="0" t="0" r="0" b="0"/>
+            <wp:docPr id="31" name="Image 31"/>
+            <wp:cNvGraphicFramePr>
+              <a:graphicFrameLocks xmlns:a="http://schemas.openxmlformats.org/drawingml/2006/main" noChangeAspect="1"/>
+            </wp:cNvGraphicFramePr>
+            <a:graphic xmlns:a="http://schemas.openxmlformats.org/drawingml/2006/main">
+              <a:graphicData uri="http://schemas.openxmlformats.org/drawingml/2006/picture">
+                <pic:pic xmlns:pic="http://schemas.openxmlformats.org/drawingml/2006/picture">
+                  <pic:nvPicPr>
+                    <pic:cNvPr id="0" name="scn16_layouth.png"/>
+                    <pic:cNvPicPr/>
+                  </pic:nvPicPr>
+                  <pic:blipFill>
+                    <a:blip r:embed="rId34">
+                      <a:extLst>
+                        <a:ext uri="{28A0092B-C50C-407E-A947-70E740481C1C}">
+                          <a14:useLocalDpi xmlns:a14="http://schemas.microsoft.com/office/drawing/2010/main" val="0"/>
+                        </a:ext>
+                      </a:extLst>
+                    </a:blip>
+                    <a:stretch>
+                      <a:fillRect/>
+                    </a:stretch>
+                  </pic:blipFill>
+                  <pic:spPr>
+                    <a:xfrm>
+                      <a:off x="0" y="0"/>
+                      <a:ext cx="5760720" cy="3529965"/>
+                    </a:xfrm>
+                    <a:prstGeom prst="rect">
+                      <a:avLst/>
+                    </a:prstGeom>
+                  </pic:spPr>
+                </pic:pic>
+              </a:graphicData>
+            </a:graphic>
+          </wp:inline>
+        </w:drawing>
+      </w:r>
+      <w:r>
+        <w:rPr>
+          <w:noProof/>
+          <w:lang w:eastAsia="fr-BE"/>
+        </w:rPr>
+        <w:drawing>
+          <wp:inline distT="0" distB="0" distL="0" distR="0">
+            <wp:extent cx="5760720" cy="3517900"/>
+            <wp:effectExtent l="0" t="0" r="0" b="6350"/>
+            <wp:docPr id="32" name="Image 32"/>
+            <wp:cNvGraphicFramePr>
+              <a:graphicFrameLocks xmlns:a="http://schemas.openxmlformats.org/drawingml/2006/main" noChangeAspect="1"/>
+            </wp:cNvGraphicFramePr>
+            <a:graphic xmlns:a="http://schemas.openxmlformats.org/drawingml/2006/main">
+              <a:graphicData uri="http://schemas.openxmlformats.org/drawingml/2006/picture">
+                <pic:pic xmlns:pic="http://schemas.openxmlformats.org/drawingml/2006/picture">
+                  <pic:nvPicPr>
+                    <pic:cNvPr id="0" name="scn16_layoutv.png"/>
+                    <pic:cNvPicPr/>
+                  </pic:nvPicPr>
+                  <pic:blipFill>
+                    <a:blip r:embed="rId35">
+                      <a:extLst>
+                        <a:ext uri="{28A0092B-C50C-407E-A947-70E740481C1C}">
+                          <a14:useLocalDpi xmlns:a14="http://schemas.microsoft.com/office/drawing/2010/main" val="0"/>
+                        </a:ext>
+                      </a:extLst>
+                    </a:blip>
+                    <a:stretch>
+                      <a:fillRect/>
+                    </a:stretch>
+                  </pic:blipFill>
+                  <pic:spPr>
+                    <a:xfrm>
+                      <a:off x="0" y="0"/>
+                      <a:ext cx="5760720" cy="3517900"/>
+                    </a:xfrm>
+                    <a:prstGeom prst="rect">
+                      <a:avLst/>
+                    </a:prstGeom>
+                  </pic:spPr>
+                </pic:pic>
+              </a:graphicData>
+            </a:graphic>
+          </wp:inline>
+        </w:drawing>
+      </w:r>
+    </w:p>
+    <w:p>
+      <w:r>
+        <w:rPr>
+          <w:noProof/>
+          <w:lang w:eastAsia="fr-BE"/>
+        </w:rPr>
+        <w:lastRenderedPageBreak/>
+        <w:drawing>
+          <wp:inline distT="0" distB="0" distL="0" distR="0" wp14:anchorId="434231E3" wp14:editId="5D80A8E8">
+            <wp:extent cx="4530954" cy="3514725"/>
+            <wp:effectExtent l="0" t="0" r="3175" b="0"/>
+            <wp:docPr id="34" name="Image 34"/>
+            <wp:cNvGraphicFramePr>
+              <a:graphicFrameLocks xmlns:a="http://schemas.openxmlformats.org/drawingml/2006/main" noChangeAspect="1"/>
+            </wp:cNvGraphicFramePr>
+            <a:graphic xmlns:a="http://schemas.openxmlformats.org/drawingml/2006/main">
+              <a:graphicData uri="http://schemas.openxmlformats.org/drawingml/2006/picture">
+                <pic:pic xmlns:pic="http://schemas.openxmlformats.org/drawingml/2006/picture">
+                  <pic:nvPicPr>
+                    <pic:cNvPr id="0" name="scn17_filtres_on.png"/>
+                    <pic:cNvPicPr/>
+                  </pic:nvPicPr>
+                  <pic:blipFill rotWithShape="1">
+                    <a:blip r:embed="rId36">
+                      <a:extLst>
+                        <a:ext uri="{28A0092B-C50C-407E-A947-70E740481C1C}">
+                          <a14:useLocalDpi xmlns:a14="http://schemas.microsoft.com/office/drawing/2010/main" val="0"/>
+                        </a:ext>
+                      </a:extLst>
+                    </a:blip>
+                    <a:srcRect l="21333"/>
+                    <a:stretch/>
+                  </pic:blipFill>
+                  <pic:spPr bwMode="auto">
+                    <a:xfrm>
+                      <a:off x="0" y="0"/>
+                      <a:ext cx="4531773" cy="3515360"/>
+                    </a:xfrm>
+                    <a:prstGeom prst="rect">
+                      <a:avLst/>
+                    </a:prstGeom>
+                    <a:ln>
+                      <a:noFill/>
+                    </a:ln>
+                    <a:extLst>
+                      <a:ext uri="{53640926-AAD7-44D8-BBD7-CCE9431645EC}">
+                        <a14:shadowObscured xmlns:a14="http://schemas.microsoft.com/office/drawing/2010/main"/>
+                      </a:ext>
+                    </a:extLst>
+                  </pic:spPr>
+                </pic:pic>
+              </a:graphicData>
+            </a:graphic>
+          </wp:inline>
+        </w:drawing>
+      </w:r>
+      <w:r>
+        <w:rPr>
+          <w:noProof/>
+          <w:lang w:eastAsia="fr-BE"/>
+        </w:rPr>
+        <w:drawing>
+          <wp:inline distT="0" distB="0" distL="0" distR="0" wp14:anchorId="672783F0" wp14:editId="71FD8AF1">
+            <wp:extent cx="1152525" cy="3524250"/>
+            <wp:effectExtent l="0" t="0" r="9525" b="0"/>
+            <wp:docPr id="33" name="Image 33"/>
+            <wp:cNvGraphicFramePr>
+              <a:graphicFrameLocks xmlns:a="http://schemas.openxmlformats.org/drawingml/2006/main" noChangeAspect="1"/>
+            </wp:cNvGraphicFramePr>
+            <a:graphic xmlns:a="http://schemas.openxmlformats.org/drawingml/2006/main">
+              <a:graphicData uri="http://schemas.openxmlformats.org/drawingml/2006/picture">
+                <pic:pic xmlns:pic="http://schemas.openxmlformats.org/drawingml/2006/picture">
+                  <pic:nvPicPr>
+                    <pic:cNvPr id="0" name="scn17_filtres_off.png"/>
+                    <pic:cNvPicPr/>
+                  </pic:nvPicPr>
+                  <pic:blipFill rotWithShape="1">
+                    <a:blip r:embed="rId37">
+                      <a:extLst>
+                        <a:ext uri="{28A0092B-C50C-407E-A947-70E740481C1C}">
+                          <a14:useLocalDpi xmlns:a14="http://schemas.microsoft.com/office/drawing/2010/main" val="0"/>
+                        </a:ext>
+                      </a:extLst>
+                    </a:blip>
+                    <a:srcRect l="78689" r="1308"/>
+                    <a:stretch/>
+                  </pic:blipFill>
+                  <pic:spPr bwMode="auto">
+                    <a:xfrm>
+                      <a:off x="0" y="0"/>
+                      <a:ext cx="1152525" cy="3524250"/>
+                    </a:xfrm>
+                    <a:prstGeom prst="rect">
+                      <a:avLst/>
+                    </a:prstGeom>
+                    <a:ln>
+                      <a:noFill/>
+                    </a:ln>
+                    <a:extLst>
+                      <a:ext uri="{53640926-AAD7-44D8-BBD7-CCE9431645EC}">
+                        <a14:shadowObscured xmlns:a14="http://schemas.microsoft.com/office/drawing/2010/main"/>
+                      </a:ext>
+                    </a:extLst>
+                  </pic:spPr>
+                </pic:pic>
+              </a:graphicData>
+            </a:graphic>
+          </wp:inline>
+        </w:drawing>
+      </w:r>
+    </w:p>
+    <w:p>
+      <w:r>
+        <w:rPr>
+          <w:noProof/>
+          <w:lang w:eastAsia="fr-BE"/>
+        </w:rPr>
+        <w:drawing>
+          <wp:inline distT="0" distB="0" distL="0" distR="0">
+            <wp:extent cx="5756526" cy="1685925"/>
+            <wp:effectExtent l="0" t="0" r="0" b="0"/>
+            <wp:docPr id="36" name="Image 36"/>
+            <wp:cNvGraphicFramePr>
+              <a:graphicFrameLocks xmlns:a="http://schemas.openxmlformats.org/drawingml/2006/main" noChangeAspect="1"/>
+            </wp:cNvGraphicFramePr>
+            <a:graphic xmlns:a="http://schemas.openxmlformats.org/drawingml/2006/main">
+              <a:graphicData uri="http://schemas.openxmlformats.org/drawingml/2006/picture">
+                <pic:pic xmlns:pic="http://schemas.openxmlformats.org/drawingml/2006/picture">
+                  <pic:nvPicPr>
+                    <pic:cNvPr id="0" name="scn18_filtre_actif.png"/>
+                    <pic:cNvPicPr/>
+                  </pic:nvPicPr>
+                  <pic:blipFill rotWithShape="1">
+                    <a:blip r:embed="rId38">
+                      <a:extLst>
+                        <a:ext uri="{28A0092B-C50C-407E-A947-70E740481C1C}">
+                          <a14:useLocalDpi xmlns:a14="http://schemas.microsoft.com/office/drawing/2010/main" val="0"/>
+                        </a:ext>
+                      </a:extLst>
+                    </a:blip>
+                    <a:srcRect b="51639"/>
+                    <a:stretch/>
+                  </pic:blipFill>
+                  <pic:spPr bwMode="auto">
+                    <a:xfrm>
+                      <a:off x="0" y="0"/>
+                      <a:ext cx="5760720" cy="1687153"/>
+                    </a:xfrm>
+                    <a:prstGeom prst="rect">
+                      <a:avLst/>
+                    </a:prstGeom>
+                    <a:ln>
+                      <a:noFill/>
+                    </a:ln>
+                    <a:extLst>
+                      <a:ext uri="{53640926-AAD7-44D8-BBD7-CCE9431645EC}">
+                        <a14:shadowObscured xmlns:a14="http://schemas.microsoft.com/office/drawing/2010/main"/>
+                      </a:ext>
+                    </a:extLst>
+                  </pic:spPr>
+                </pic:pic>
+              </a:graphicData>
+            </a:graphic>
+          </wp:inline>
+        </w:drawing>
+      </w:r>
+      <w:r>
+        <w:rPr>
+          <w:noProof/>
+          <w:lang w:eastAsia="fr-BE"/>
+        </w:rPr>
+        <w:drawing>
+          <wp:inline distT="0" distB="0" distL="0" distR="0">
+            <wp:extent cx="5762625" cy="1685925"/>
+            <wp:effectExtent l="0" t="0" r="0" b="9525"/>
+            <wp:docPr id="37" name="Image 37"/>
+            <wp:cNvGraphicFramePr>
+              <a:graphicFrameLocks xmlns:a="http://schemas.openxmlformats.org/drawingml/2006/main" noChangeAspect="1"/>
+            </wp:cNvGraphicFramePr>
+            <a:graphic xmlns:a="http://schemas.openxmlformats.org/drawingml/2006/main">
+              <a:graphicData uri="http://schemas.openxmlformats.org/drawingml/2006/picture">
+                <pic:pic xmlns:pic="http://schemas.openxmlformats.org/drawingml/2006/picture">
+                  <pic:nvPicPr>
+                    <pic:cNvPr id="0" name="scn18_filtre_inactif.png"/>
+                    <pic:cNvPicPr/>
+                  </pic:nvPicPr>
+                  <pic:blipFill rotWithShape="1">
+                    <a:blip r:embed="rId39">
+                      <a:extLst>
+                        <a:ext uri="{28A0092B-C50C-407E-A947-70E740481C1C}">
+                          <a14:useLocalDpi xmlns:a14="http://schemas.microsoft.com/office/drawing/2010/main" val="0"/>
+                        </a:ext>
+                      </a:extLst>
+                    </a:blip>
+                    <a:srcRect b="51629"/>
+                    <a:stretch/>
+                  </pic:blipFill>
+                  <pic:spPr bwMode="auto">
+                    <a:xfrm>
+                      <a:off x="0" y="0"/>
+                      <a:ext cx="5760720" cy="1685368"/>
+                    </a:xfrm>
+                    <a:prstGeom prst="rect">
+                      <a:avLst/>
+                    </a:prstGeom>
+                    <a:ln>
+                      <a:noFill/>
+                    </a:ln>
+                    <a:extLst>
+                      <a:ext uri="{53640926-AAD7-44D8-BBD7-CCE9431645EC}">
+                        <a14:shadowObscured xmlns:a14="http://schemas.microsoft.com/office/drawing/2010/main"/>
+                      </a:ext>
+                    </a:extLst>
+                  </pic:spPr>
+                </pic:pic>
+              </a:graphicData>
+            </a:graphic>
+          </wp:inline>
+        </w:drawing>
+      </w:r>
+      <w:r>
+        <w:rPr>
+          <w:noProof/>
+          <w:lang w:eastAsia="fr-BE"/>
+        </w:rPr>
+        <w:drawing>
+          <wp:inline distT="0" distB="0" distL="0" distR="0">
+            <wp:extent cx="2056545" cy="1762125"/>
+            <wp:effectExtent l="0" t="0" r="1270" b="0"/>
+            <wp:docPr id="38" name="Image 38"/>
+            <wp:cNvGraphicFramePr>
+              <a:graphicFrameLocks xmlns:a="http://schemas.openxmlformats.org/drawingml/2006/main" noChangeAspect="1"/>
+            </wp:cNvGraphicFramePr>
+            <a:graphic xmlns:a="http://schemas.openxmlformats.org/drawingml/2006/main">
+              <a:graphicData uri="http://schemas.openxmlformats.org/drawingml/2006/picture">
+                <pic:pic xmlns:pic="http://schemas.openxmlformats.org/drawingml/2006/picture">
+                  <pic:nvPicPr>
+                    <pic:cNvPr id="0" name="scn18_filtres_types.png"/>
+                    <pic:cNvPicPr/>
+                  </pic:nvPicPr>
+                  <pic:blipFill rotWithShape="1">
+                    <a:blip r:embed="rId40">
+                      <a:extLst>
+                        <a:ext uri="{28A0092B-C50C-407E-A947-70E740481C1C}">
+                          <a14:useLocalDpi xmlns:a14="http://schemas.microsoft.com/office/drawing/2010/main" val="0"/>
+                        </a:ext>
+                      </a:extLst>
+                    </a:blip>
+                    <a:srcRect l="64307" b="49454"/>
+                    <a:stretch/>
+                  </pic:blipFill>
+                  <pic:spPr bwMode="auto">
+                    <a:xfrm>
+                      <a:off x="0" y="0"/>
+                      <a:ext cx="2056170" cy="1761804"/>
+                    </a:xfrm>
+                    <a:prstGeom prst="rect">
+                      <a:avLst/>
+                    </a:prstGeom>
+                    <a:ln>
+                      <a:noFill/>
+                    </a:ln>
+                    <a:extLst>
+                      <a:ext uri="{53640926-AAD7-44D8-BBD7-CCE9431645EC}">
+                        <a14:shadowObscured xmlns:a14="http://schemas.microsoft.com/office/drawing/2010/main"/>
+                      </a:ext>
+                    </a:extLst>
+                  </pic:spPr>
+                </pic:pic>
+              </a:graphicData>
+            </a:graphic>
+          </wp:inline>
+        </w:drawing>
       </w:r>
     </w:p>
     <w:sectPr>

</xml_diff>

<commit_message>
Images et màj planning semaine 07/03
</commit_message>
<xml_diff>
--- a/rapports_stage.docx
+++ b/rapports_stage.docx
@@ -5030,12 +5030,7 @@
         <w:t>m’</w:t>
       </w:r>
       <w:r>
-        <w:t xml:space="preserve">occuper une </w:t>
-      </w:r>
-      <w:bookmarkStart w:id="0" w:name="_GoBack"/>
-      <w:bookmarkEnd w:id="0"/>
-      <w:r>
-        <w:t xml:space="preserve">partie de la semaine prochaine </w:t>
+        <w:t xml:space="preserve">occuper une partie de la semaine prochaine </w:t>
       </w:r>
     </w:p>
     <w:p>
@@ -5625,10 +5620,10 @@
           <w:lang w:eastAsia="fr-BE"/>
         </w:rPr>
         <w:drawing>
-          <wp:inline distT="0" distB="0" distL="0" distR="0">
-            <wp:extent cx="5756526" cy="1685925"/>
-            <wp:effectExtent l="0" t="0" r="0" b="0"/>
-            <wp:docPr id="36" name="Image 36"/>
+          <wp:inline distT="0" distB="0" distL="0" distR="0" wp14:anchorId="719EE63D" wp14:editId="77F3AEEA">
+            <wp:extent cx="5762625" cy="1685925"/>
+            <wp:effectExtent l="0" t="0" r="0" b="9525"/>
+            <wp:docPr id="37" name="Image 37"/>
             <wp:cNvGraphicFramePr>
               <a:graphicFrameLocks xmlns:a="http://schemas.openxmlformats.org/drawingml/2006/main" noChangeAspect="1"/>
             </wp:cNvGraphicFramePr>
@@ -5636,7 +5631,7 @@
               <a:graphicData uri="http://schemas.openxmlformats.org/drawingml/2006/picture">
                 <pic:pic xmlns:pic="http://schemas.openxmlformats.org/drawingml/2006/picture">
                   <pic:nvPicPr>
-                    <pic:cNvPr id="0" name="scn18_filtre_actif.png"/>
+                    <pic:cNvPr id="0" name="scn18_filtre_inactif.png"/>
                     <pic:cNvPicPr/>
                   </pic:nvPicPr>
                   <pic:blipFill rotWithShape="1">
@@ -5647,13 +5642,13 @@
                         </a:ext>
                       </a:extLst>
                     </a:blip>
-                    <a:srcRect b="51639"/>
+                    <a:srcRect b="51629"/>
                     <a:stretch/>
                   </pic:blipFill>
                   <pic:spPr bwMode="auto">
                     <a:xfrm>
                       <a:off x="0" y="0"/>
-                      <a:ext cx="5760720" cy="1687153"/>
+                      <a:ext cx="5760720" cy="1685368"/>
                     </a:xfrm>
                     <a:prstGeom prst="rect">
                       <a:avLst/>
@@ -5679,10 +5674,10 @@
           <w:lang w:eastAsia="fr-BE"/>
         </w:rPr>
         <w:drawing>
-          <wp:inline distT="0" distB="0" distL="0" distR="0">
-            <wp:extent cx="5762625" cy="1685925"/>
-            <wp:effectExtent l="0" t="0" r="0" b="9525"/>
-            <wp:docPr id="37" name="Image 37"/>
+          <wp:inline distT="0" distB="0" distL="0" distR="0" wp14:anchorId="7B92BF37" wp14:editId="47BEAA40">
+            <wp:extent cx="5756526" cy="1685925"/>
+            <wp:effectExtent l="0" t="0" r="0" b="0"/>
+            <wp:docPr id="36" name="Image 36"/>
             <wp:cNvGraphicFramePr>
               <a:graphicFrameLocks xmlns:a="http://schemas.openxmlformats.org/drawingml/2006/main" noChangeAspect="1"/>
             </wp:cNvGraphicFramePr>
@@ -5690,7 +5685,7 @@
               <a:graphicData uri="http://schemas.openxmlformats.org/drawingml/2006/picture">
                 <pic:pic xmlns:pic="http://schemas.openxmlformats.org/drawingml/2006/picture">
                   <pic:nvPicPr>
-                    <pic:cNvPr id="0" name="scn18_filtre_inactif.png"/>
+                    <pic:cNvPr id="0" name="scn18_filtre_actif.png"/>
                     <pic:cNvPicPr/>
                   </pic:nvPicPr>
                   <pic:blipFill rotWithShape="1">
@@ -5701,13 +5696,13 @@
                         </a:ext>
                       </a:extLst>
                     </a:blip>
-                    <a:srcRect b="51629"/>
+                    <a:srcRect b="51639"/>
                     <a:stretch/>
                   </pic:blipFill>
                   <pic:spPr bwMode="auto">
                     <a:xfrm>
                       <a:off x="0" y="0"/>
-                      <a:ext cx="5760720" cy="1685368"/>
+                      <a:ext cx="5760720" cy="1687153"/>
                     </a:xfrm>
                     <a:prstGeom prst="rect">
                       <a:avLst/>
@@ -5781,6 +5776,1147 @@
           </wp:inline>
         </w:drawing>
       </w:r>
+      <w:r>
+        <w:br w:type="page"/>
+      </w:r>
+    </w:p>
+    <w:p>
+      <w:pPr>
+        <w:spacing w:after="0"/>
+        <w:ind w:left="2127" w:hanging="2127"/>
+        <w:rPr>
+          <w:rFonts w:ascii="Cambria" w:hAnsi="Cambria"/>
+          <w:sz w:val="28"/>
+        </w:rPr>
+      </w:pPr>
+      <w:r>
+        <w:rPr>
+          <w:rFonts w:ascii="Cambria" w:hAnsi="Cambria"/>
+          <w:sz w:val="28"/>
+        </w:rPr>
+        <w:lastRenderedPageBreak/>
+        <w:t xml:space="preserve">Semaine </w:t>
+      </w:r>
+      <w:r>
+        <w:rPr>
+          <w:rFonts w:ascii="Cambria" w:hAnsi="Cambria"/>
+          <w:sz w:val="28"/>
+        </w:rPr>
+        <w:t>07</w:t>
+      </w:r>
+      <w:r>
+        <w:rPr>
+          <w:rFonts w:ascii="Cambria" w:hAnsi="Cambria"/>
+          <w:sz w:val="28"/>
+        </w:rPr>
+        <w:t>/0</w:t>
+      </w:r>
+      <w:r>
+        <w:rPr>
+          <w:rFonts w:ascii="Cambria" w:hAnsi="Cambria"/>
+          <w:sz w:val="28"/>
+        </w:rPr>
+        <w:t>3</w:t>
+      </w:r>
+      <w:r>
+        <w:rPr>
+          <w:rFonts w:ascii="Cambria" w:hAnsi="Cambria"/>
+          <w:sz w:val="20"/>
+        </w:rPr>
+        <w:t xml:space="preserve"> </w:t>
+      </w:r>
+      <w:r>
+        <w:rPr>
+          <w:rFonts w:ascii="Cambria" w:hAnsi="Cambria"/>
+          <w:sz w:val="28"/>
+        </w:rPr>
+        <w:t>– Réorganisation projet ;</w:t>
+      </w:r>
+    </w:p>
+    <w:p>
+      <w:pPr>
+        <w:spacing w:after="0"/>
+        <w:ind w:left="2127" w:hanging="2127"/>
+        <w:rPr>
+          <w:rFonts w:ascii="Cambria" w:hAnsi="Cambria"/>
+          <w:sz w:val="28"/>
+        </w:rPr>
+      </w:pPr>
+      <w:r>
+        <w:rPr>
+          <w:rFonts w:ascii="Cambria" w:hAnsi="Cambria"/>
+          <w:sz w:val="28"/>
+        </w:rPr>
+        <w:t xml:space="preserve">                               </w:t>
+      </w:r>
+      <w:r>
+        <w:rPr>
+          <w:rFonts w:ascii="Cambria" w:hAnsi="Cambria"/>
+          <w:sz w:val="28"/>
+        </w:rPr>
+        <w:t xml:space="preserve">– </w:t>
+      </w:r>
+      <w:r>
+        <w:rPr>
+          <w:rFonts w:ascii="Cambria" w:hAnsi="Cambria"/>
+          <w:sz w:val="28"/>
+        </w:rPr>
+        <w:t>Requêtes asynchrones interruptibles et remplaçables</w:t>
+      </w:r>
+      <w:r>
+        <w:rPr>
+          <w:rFonts w:ascii="Cambria" w:hAnsi="Cambria"/>
+          <w:sz w:val="28"/>
+        </w:rPr>
+        <w:t> ;</w:t>
+      </w:r>
+    </w:p>
+    <w:p>
+      <w:pPr>
+        <w:spacing w:after="0"/>
+        <w:ind w:left="2127" w:hanging="2127"/>
+        <w:rPr>
+          <w:rFonts w:ascii="Cambria" w:hAnsi="Cambria"/>
+          <w:sz w:val="28"/>
+        </w:rPr>
+      </w:pPr>
+      <w:r>
+        <w:rPr>
+          <w:rFonts w:ascii="Cambria" w:hAnsi="Cambria"/>
+          <w:sz w:val="28"/>
+        </w:rPr>
+        <w:t xml:space="preserve">                               – </w:t>
+      </w:r>
+      <w:r>
+        <w:rPr>
+          <w:rFonts w:ascii="Cambria" w:hAnsi="Cambria"/>
+          <w:sz w:val="28"/>
+        </w:rPr>
+        <w:t>Boite de progression avec titre, étapes, annulation ;</w:t>
+      </w:r>
+    </w:p>
+    <w:p>
+      <w:pPr>
+        <w:spacing w:after="0"/>
+        <w:ind w:left="2127" w:hanging="2127"/>
+        <w:rPr>
+          <w:rFonts w:ascii="Cambria" w:hAnsi="Cambria"/>
+          <w:sz w:val="28"/>
+        </w:rPr>
+      </w:pPr>
+      <w:r>
+        <w:rPr>
+          <w:rFonts w:ascii="Cambria" w:hAnsi="Cambria"/>
+          <w:sz w:val="28"/>
+        </w:rPr>
+        <w:t xml:space="preserve">                               </w:t>
+      </w:r>
+      <w:r>
+        <w:rPr>
+          <w:rFonts w:ascii="Cambria" w:hAnsi="Cambria"/>
+          <w:sz w:val="28"/>
+        </w:rPr>
+        <w:t xml:space="preserve">– </w:t>
+      </w:r>
+      <w:r>
+        <w:rPr>
+          <w:rFonts w:ascii="Cambria" w:hAnsi="Cambria"/>
+          <w:sz w:val="28"/>
+        </w:rPr>
+        <w:t>Récupération asynchrone d’instances selon sélection et type de descendants à charger + optimisation vitesse ;</w:t>
+      </w:r>
+    </w:p>
+    <w:p>
+      <w:pPr>
+        <w:spacing w:after="0"/>
+        <w:ind w:left="2127" w:hanging="2127"/>
+        <w:rPr>
+          <w:rFonts w:ascii="Cambria" w:hAnsi="Cambria"/>
+          <w:sz w:val="28"/>
+        </w:rPr>
+      </w:pPr>
+      <w:r>
+        <w:rPr>
+          <w:rFonts w:ascii="Cambria" w:hAnsi="Cambria"/>
+          <w:sz w:val="28"/>
+        </w:rPr>
+        <w:t xml:space="preserve">                               – </w:t>
+      </w:r>
+      <w:r>
+        <w:rPr>
+          <w:rFonts w:ascii="Cambria" w:hAnsi="Cambria"/>
+          <w:sz w:val="28"/>
+        </w:rPr>
+        <w:t xml:space="preserve">Barre de statut selon </w:t>
+      </w:r>
+      <w:proofErr w:type="spellStart"/>
+      <w:r>
+        <w:rPr>
+          <w:rFonts w:ascii="Cambria" w:hAnsi="Cambria"/>
+          <w:sz w:val="28"/>
+        </w:rPr>
+        <w:t>templates</w:t>
+      </w:r>
+      <w:proofErr w:type="spellEnd"/>
+      <w:r>
+        <w:rPr>
+          <w:rFonts w:ascii="Cambria" w:hAnsi="Cambria"/>
+          <w:sz w:val="28"/>
+        </w:rPr>
+        <w:t>, instances et sélection ;</w:t>
+      </w:r>
+      <w:r>
+        <w:rPr>
+          <w:rFonts w:ascii="Cambria" w:hAnsi="Cambria"/>
+          <w:sz w:val="28"/>
+        </w:rPr>
+        <w:t xml:space="preserve"> </w:t>
+      </w:r>
+    </w:p>
+    <w:p>
+      <w:pPr>
+        <w:spacing w:after="0"/>
+        <w:ind w:left="2127" w:hanging="2127"/>
+        <w:rPr>
+          <w:rFonts w:ascii="Cambria" w:hAnsi="Cambria"/>
+          <w:sz w:val="28"/>
+        </w:rPr>
+      </w:pPr>
+      <w:r>
+        <w:rPr>
+          <w:rFonts w:ascii="Cambria" w:hAnsi="Cambria"/>
+          <w:sz w:val="28"/>
+        </w:rPr>
+        <w:t xml:space="preserve">                               – </w:t>
+      </w:r>
+      <w:r>
+        <w:rPr>
+          <w:rFonts w:ascii="Cambria" w:hAnsi="Cambria"/>
+          <w:sz w:val="28"/>
+        </w:rPr>
+        <w:t xml:space="preserve">Boite de recherche asynchrone + </w:t>
+      </w:r>
+      <w:proofErr w:type="spellStart"/>
+      <w:r>
+        <w:rPr>
+          <w:rFonts w:ascii="Cambria" w:hAnsi="Cambria"/>
+          <w:sz w:val="28"/>
+        </w:rPr>
+        <w:t>triable</w:t>
+      </w:r>
+      <w:proofErr w:type="spellEnd"/>
+      <w:r>
+        <w:rPr>
+          <w:rFonts w:ascii="Cambria" w:hAnsi="Cambria"/>
+          <w:sz w:val="28"/>
+        </w:rPr>
+        <w:t xml:space="preserve"> + filtres</w:t>
+      </w:r>
+      <w:r>
+        <w:rPr>
+          <w:rFonts w:ascii="Cambria" w:hAnsi="Cambria"/>
+          <w:sz w:val="28"/>
+        </w:rPr>
+        <w:t> ;</w:t>
+      </w:r>
+    </w:p>
+    <w:p>
+      <w:pPr>
+        <w:spacing w:after="0"/>
+        <w:ind w:left="2127" w:hanging="2127"/>
+        <w:rPr>
+          <w:rFonts w:ascii="Cambria" w:hAnsi="Cambria"/>
+          <w:sz w:val="28"/>
+        </w:rPr>
+      </w:pPr>
+      <w:r>
+        <w:rPr>
+          <w:rFonts w:ascii="Cambria" w:hAnsi="Cambria"/>
+          <w:sz w:val="28"/>
+        </w:rPr>
+        <w:t xml:space="preserve">                               – </w:t>
+      </w:r>
+      <w:r>
+        <w:rPr>
+          <w:rFonts w:ascii="Cambria" w:hAnsi="Cambria"/>
+          <w:sz w:val="28"/>
+        </w:rPr>
+        <w:t>Historique de recherche configurable</w:t>
+      </w:r>
+      <w:r>
+        <w:rPr>
+          <w:rFonts w:ascii="Cambria" w:hAnsi="Cambria"/>
+          <w:sz w:val="28"/>
+        </w:rPr>
+        <w:t> ;</w:t>
+      </w:r>
+    </w:p>
+    <w:p>
+      <w:pPr>
+        <w:spacing w:after="0"/>
+        <w:ind w:left="2127" w:hanging="2127"/>
+        <w:rPr>
+          <w:rFonts w:ascii="Cambria" w:hAnsi="Cambria"/>
+          <w:sz w:val="28"/>
+        </w:rPr>
+      </w:pPr>
+      <w:r>
+        <w:rPr>
+          <w:rFonts w:ascii="Cambria" w:hAnsi="Cambria"/>
+          <w:sz w:val="28"/>
+        </w:rPr>
+        <w:t xml:space="preserve">                               – </w:t>
+      </w:r>
+      <w:r>
+        <w:rPr>
+          <w:rFonts w:ascii="Cambria" w:hAnsi="Cambria"/>
+          <w:sz w:val="28"/>
+        </w:rPr>
+        <w:t xml:space="preserve">Navigation vers sélection de recherche (arbre/liste) </w:t>
+      </w:r>
+      <w:r>
+        <w:rPr>
+          <w:rFonts w:ascii="Cambria" w:hAnsi="Cambria"/>
+          <w:sz w:val="28"/>
+        </w:rPr>
+        <w:t>;</w:t>
+      </w:r>
+    </w:p>
+    <w:p>
+      <w:pPr>
+        <w:spacing w:after="0"/>
+        <w:ind w:left="2127" w:hanging="2127"/>
+        <w:rPr>
+          <w:rFonts w:ascii="Cambria" w:hAnsi="Cambria"/>
+          <w:sz w:val="28"/>
+        </w:rPr>
+      </w:pPr>
+      <w:r>
+        <w:rPr>
+          <w:rFonts w:ascii="Cambria" w:hAnsi="Cambria"/>
+          <w:sz w:val="28"/>
+        </w:rPr>
+        <w:t xml:space="preserve">                               – </w:t>
+      </w:r>
+      <w:r>
+        <w:rPr>
+          <w:rFonts w:ascii="Cambria" w:hAnsi="Cambria"/>
+          <w:sz w:val="28"/>
+        </w:rPr>
+        <w:t>Synchronisation de sélection des arbres</w:t>
+      </w:r>
+      <w:r>
+        <w:rPr>
+          <w:rFonts w:ascii="Cambria" w:hAnsi="Cambria"/>
+          <w:sz w:val="28"/>
+        </w:rPr>
+        <w:t> ;</w:t>
+      </w:r>
+    </w:p>
+    <w:p>
+      <w:pPr>
+        <w:ind w:left="2127" w:hanging="2127"/>
+        <w:rPr>
+          <w:rFonts w:ascii="Cambria" w:hAnsi="Cambria"/>
+          <w:sz w:val="28"/>
+        </w:rPr>
+      </w:pPr>
+      <w:r>
+        <w:rPr>
+          <w:rFonts w:ascii="Cambria" w:hAnsi="Cambria"/>
+          <w:sz w:val="28"/>
+        </w:rPr>
+        <w:t xml:space="preserve">                               – </w:t>
+      </w:r>
+      <w:r>
+        <w:rPr>
+          <w:rFonts w:ascii="Cambria" w:hAnsi="Cambria"/>
+          <w:sz w:val="28"/>
+        </w:rPr>
+        <w:t>UI de liste d’export et d’affichage d’</w:t>
+      </w:r>
+      <w:proofErr w:type="spellStart"/>
+      <w:r>
+        <w:rPr>
+          <w:rFonts w:ascii="Cambria" w:hAnsi="Cambria"/>
+          <w:sz w:val="28"/>
+        </w:rPr>
+        <w:t>UDAs</w:t>
+      </w:r>
+      <w:proofErr w:type="spellEnd"/>
+    </w:p>
+    <w:p>
+      <w:pPr>
+        <w:ind w:hanging="1"/>
+      </w:pPr>
+      <w:r>
+        <w:rPr>
+          <w:rFonts w:ascii="Cambria" w:hAnsi="Cambria"/>
+          <w:noProof/>
+          <w:sz w:val="28"/>
+          <w:lang w:eastAsia="fr-BE"/>
+        </w:rPr>
+        <w:drawing>
+          <wp:inline distT="0" distB="0" distL="0" distR="0" wp14:anchorId="78358CFE" wp14:editId="396EDDF1">
+            <wp:extent cx="1647825" cy="6021960"/>
+            <wp:effectExtent l="0" t="0" r="0" b="0"/>
+            <wp:docPr id="28" name="Image 28"/>
+            <wp:cNvGraphicFramePr>
+              <a:graphicFrameLocks xmlns:a="http://schemas.openxmlformats.org/drawingml/2006/main" noChangeAspect="1"/>
+            </wp:cNvGraphicFramePr>
+            <a:graphic xmlns:a="http://schemas.openxmlformats.org/drawingml/2006/main">
+              <a:graphicData uri="http://schemas.openxmlformats.org/drawingml/2006/picture">
+                <pic:pic xmlns:pic="http://schemas.openxmlformats.org/drawingml/2006/picture">
+                  <pic:nvPicPr>
+                    <pic:cNvPr id="0" name="scn19_projets.png"/>
+                    <pic:cNvPicPr/>
+                  </pic:nvPicPr>
+                  <pic:blipFill>
+                    <a:blip r:embed="rId41">
+                      <a:extLst>
+                        <a:ext uri="{28A0092B-C50C-407E-A947-70E740481C1C}">
+                          <a14:useLocalDpi xmlns:a14="http://schemas.microsoft.com/office/drawing/2010/main" val="0"/>
+                        </a:ext>
+                      </a:extLst>
+                    </a:blip>
+                    <a:stretch>
+                      <a:fillRect/>
+                    </a:stretch>
+                  </pic:blipFill>
+                  <pic:spPr>
+                    <a:xfrm>
+                      <a:off x="0" y="0"/>
+                      <a:ext cx="1658778" cy="6061988"/>
+                    </a:xfrm>
+                    <a:prstGeom prst="rect">
+                      <a:avLst/>
+                    </a:prstGeom>
+                  </pic:spPr>
+                </pic:pic>
+              </a:graphicData>
+            </a:graphic>
+          </wp:inline>
+        </w:drawing>
+      </w:r>
+      <w:r>
+        <w:br w:type="page"/>
+      </w:r>
+    </w:p>
+    <w:p>
+      <w:r>
+        <w:rPr>
+          <w:rFonts w:ascii="Cambria" w:hAnsi="Cambria"/>
+          <w:noProof/>
+          <w:sz w:val="28"/>
+          <w:lang w:eastAsia="fr-BE"/>
+        </w:rPr>
+        <w:lastRenderedPageBreak/>
+        <w:drawing>
+          <wp:inline distT="0" distB="0" distL="0" distR="0" wp14:anchorId="126B1FCD" wp14:editId="32AFA881">
+            <wp:extent cx="5760720" cy="3152140"/>
+            <wp:effectExtent l="0" t="0" r="0" b="0"/>
+            <wp:docPr id="40" name="Image 40"/>
+            <wp:cNvGraphicFramePr>
+              <a:graphicFrameLocks xmlns:a="http://schemas.openxmlformats.org/drawingml/2006/main" noChangeAspect="1"/>
+            </wp:cNvGraphicFramePr>
+            <a:graphic xmlns:a="http://schemas.openxmlformats.org/drawingml/2006/main">
+              <a:graphicData uri="http://schemas.openxmlformats.org/drawingml/2006/picture">
+                <pic:pic xmlns:pic="http://schemas.openxmlformats.org/drawingml/2006/picture">
+                  <pic:nvPicPr>
+                    <pic:cNvPr id="0" name="scn20_taches_attente_priorités.png"/>
+                    <pic:cNvPicPr/>
+                  </pic:nvPicPr>
+                  <pic:blipFill>
+                    <a:blip r:embed="rId42">
+                      <a:extLst>
+                        <a:ext uri="{28A0092B-C50C-407E-A947-70E740481C1C}">
+                          <a14:useLocalDpi xmlns:a14="http://schemas.microsoft.com/office/drawing/2010/main" val="0"/>
+                        </a:ext>
+                      </a:extLst>
+                    </a:blip>
+                    <a:stretch>
+                      <a:fillRect/>
+                    </a:stretch>
+                  </pic:blipFill>
+                  <pic:spPr>
+                    <a:xfrm>
+                      <a:off x="0" y="0"/>
+                      <a:ext cx="5760720" cy="3152140"/>
+                    </a:xfrm>
+                    <a:prstGeom prst="rect">
+                      <a:avLst/>
+                    </a:prstGeom>
+                  </pic:spPr>
+                </pic:pic>
+              </a:graphicData>
+            </a:graphic>
+          </wp:inline>
+        </w:drawing>
+      </w:r>
+      <w:r>
+        <w:rPr>
+          <w:rFonts w:ascii="Cambria" w:hAnsi="Cambria"/>
+          <w:noProof/>
+          <w:sz w:val="28"/>
+          <w:lang w:eastAsia="fr-BE"/>
+        </w:rPr>
+        <w:drawing>
+          <wp:inline distT="0" distB="0" distL="0" distR="0" wp14:anchorId="66926CF3" wp14:editId="1A6AA0A3">
+            <wp:extent cx="5760720" cy="3494405"/>
+            <wp:effectExtent l="0" t="0" r="0" b="0"/>
+            <wp:docPr id="39" name="Image 39"/>
+            <wp:cNvGraphicFramePr>
+              <a:graphicFrameLocks xmlns:a="http://schemas.openxmlformats.org/drawingml/2006/main" noChangeAspect="1"/>
+            </wp:cNvGraphicFramePr>
+            <a:graphic xmlns:a="http://schemas.openxmlformats.org/drawingml/2006/main">
+              <a:graphicData uri="http://schemas.openxmlformats.org/drawingml/2006/picture">
+                <pic:pic xmlns:pic="http://schemas.openxmlformats.org/drawingml/2006/picture">
+                  <pic:nvPicPr>
+                    <pic:cNvPr id="0" name="scn20_tache_annulable_remplacable.png"/>
+                    <pic:cNvPicPr/>
+                  </pic:nvPicPr>
+                  <pic:blipFill>
+                    <a:blip r:embed="rId43">
+                      <a:extLst>
+                        <a:ext uri="{28A0092B-C50C-407E-A947-70E740481C1C}">
+                          <a14:useLocalDpi xmlns:a14="http://schemas.microsoft.com/office/drawing/2010/main" val="0"/>
+                        </a:ext>
+                      </a:extLst>
+                    </a:blip>
+                    <a:stretch>
+                      <a:fillRect/>
+                    </a:stretch>
+                  </pic:blipFill>
+                  <pic:spPr>
+                    <a:xfrm>
+                      <a:off x="0" y="0"/>
+                      <a:ext cx="5760720" cy="3494405"/>
+                    </a:xfrm>
+                    <a:prstGeom prst="rect">
+                      <a:avLst/>
+                    </a:prstGeom>
+                  </pic:spPr>
+                </pic:pic>
+              </a:graphicData>
+            </a:graphic>
+          </wp:inline>
+        </w:drawing>
+      </w:r>
+    </w:p>
+    <w:p>
+      <w:pPr>
+        <w:spacing w:after="40"/>
+      </w:pPr>
+      <w:r>
+        <w:rPr>
+          <w:rFonts w:ascii="Cambria" w:hAnsi="Cambria"/>
+          <w:noProof/>
+          <w:sz w:val="28"/>
+          <w:lang w:eastAsia="fr-BE"/>
+        </w:rPr>
+        <w:drawing>
+          <wp:inline distT="0" distB="0" distL="0" distR="0">
+            <wp:extent cx="5762625" cy="533400"/>
+            <wp:effectExtent l="0" t="0" r="0" b="0"/>
+            <wp:docPr id="41" name="Image 41"/>
+            <wp:cNvGraphicFramePr>
+              <a:graphicFrameLocks xmlns:a="http://schemas.openxmlformats.org/drawingml/2006/main" noChangeAspect="1"/>
+            </wp:cNvGraphicFramePr>
+            <a:graphic xmlns:a="http://schemas.openxmlformats.org/drawingml/2006/main">
+              <a:graphicData uri="http://schemas.openxmlformats.org/drawingml/2006/picture">
+                <pic:pic xmlns:pic="http://schemas.openxmlformats.org/drawingml/2006/picture">
+                  <pic:nvPicPr>
+                    <pic:cNvPr id="0" name="scn21_sélections_chargement_statut.png"/>
+                    <pic:cNvPicPr/>
+                  </pic:nvPicPr>
+                  <pic:blipFill rotWithShape="1">
+                    <a:blip r:embed="rId44">
+                      <a:extLst>
+                        <a:ext uri="{28A0092B-C50C-407E-A947-70E740481C1C}">
+                          <a14:useLocalDpi xmlns:a14="http://schemas.microsoft.com/office/drawing/2010/main" val="0"/>
+                        </a:ext>
+                      </a:extLst>
+                    </a:blip>
+                    <a:srcRect t="21466" b="63316"/>
+                    <a:stretch/>
+                  </pic:blipFill>
+                  <pic:spPr bwMode="auto">
+                    <a:xfrm>
+                      <a:off x="0" y="0"/>
+                      <a:ext cx="5760720" cy="533224"/>
+                    </a:xfrm>
+                    <a:prstGeom prst="rect">
+                      <a:avLst/>
+                    </a:prstGeom>
+                    <a:ln>
+                      <a:noFill/>
+                    </a:ln>
+                    <a:extLst>
+                      <a:ext uri="{53640926-AAD7-44D8-BBD7-CCE9431645EC}">
+                        <a14:shadowObscured xmlns:a14="http://schemas.microsoft.com/office/drawing/2010/main"/>
+                      </a:ext>
+                    </a:extLst>
+                  </pic:spPr>
+                </pic:pic>
+              </a:graphicData>
+            </a:graphic>
+          </wp:inline>
+        </w:drawing>
+      </w:r>
+    </w:p>
+    <w:p>
+      <w:r>
+        <w:rPr>
+          <w:rFonts w:ascii="Cambria" w:hAnsi="Cambria"/>
+          <w:noProof/>
+          <w:sz w:val="28"/>
+          <w:lang w:eastAsia="fr-BE"/>
+        </w:rPr>
+        <w:drawing>
+          <wp:inline distT="0" distB="0" distL="0" distR="0" wp14:anchorId="4560746A" wp14:editId="205ED81B">
+            <wp:extent cx="5760720" cy="570676"/>
+            <wp:effectExtent l="0" t="0" r="0" b="1270"/>
+            <wp:docPr id="51" name="Image 51"/>
+            <wp:cNvGraphicFramePr>
+              <a:graphicFrameLocks xmlns:a="http://schemas.openxmlformats.org/drawingml/2006/main" noChangeAspect="1"/>
+            </wp:cNvGraphicFramePr>
+            <a:graphic xmlns:a="http://schemas.openxmlformats.org/drawingml/2006/main">
+              <a:graphicData uri="http://schemas.openxmlformats.org/drawingml/2006/picture">
+                <pic:pic xmlns:pic="http://schemas.openxmlformats.org/drawingml/2006/picture">
+                  <pic:nvPicPr>
+                    <pic:cNvPr id="0" name="scn21_sélections_chargement_statut.png"/>
+                    <pic:cNvPicPr/>
+                  </pic:nvPicPr>
+                  <pic:blipFill rotWithShape="1">
+                    <a:blip r:embed="rId44">
+                      <a:extLst>
+                        <a:ext uri="{28A0092B-C50C-407E-A947-70E740481C1C}">
+                          <a14:useLocalDpi xmlns:a14="http://schemas.microsoft.com/office/drawing/2010/main" val="0"/>
+                        </a:ext>
+                      </a:extLst>
+                    </a:blip>
+                    <a:srcRect t="83698"/>
+                    <a:stretch/>
+                  </pic:blipFill>
+                  <pic:spPr bwMode="auto">
+                    <a:xfrm>
+                      <a:off x="0" y="0"/>
+                      <a:ext cx="5760720" cy="570676"/>
+                    </a:xfrm>
+                    <a:prstGeom prst="rect">
+                      <a:avLst/>
+                    </a:prstGeom>
+                    <a:ln>
+                      <a:noFill/>
+                    </a:ln>
+                    <a:extLst>
+                      <a:ext uri="{53640926-AAD7-44D8-BBD7-CCE9431645EC}">
+                        <a14:shadowObscured xmlns:a14="http://schemas.microsoft.com/office/drawing/2010/main"/>
+                      </a:ext>
+                    </a:extLst>
+                  </pic:spPr>
+                </pic:pic>
+              </a:graphicData>
+            </a:graphic>
+          </wp:inline>
+        </w:drawing>
+      </w:r>
+    </w:p>
+    <w:p>
+      <w:r>
+        <w:br w:type="page"/>
+      </w:r>
+    </w:p>
+    <w:p>
+      <w:r>
+        <w:rPr>
+          <w:rFonts w:ascii="Cambria" w:hAnsi="Cambria"/>
+          <w:noProof/>
+          <w:sz w:val="28"/>
+          <w:lang w:eastAsia="fr-BE"/>
+        </w:rPr>
+        <w:lastRenderedPageBreak/>
+        <w:drawing>
+          <wp:inline distT="0" distB="0" distL="0" distR="0">
+            <wp:extent cx="5760720" cy="3502660"/>
+            <wp:effectExtent l="0" t="0" r="0" b="2540"/>
+            <wp:docPr id="42" name="Image 42"/>
+            <wp:cNvGraphicFramePr>
+              <a:graphicFrameLocks xmlns:a="http://schemas.openxmlformats.org/drawingml/2006/main" noChangeAspect="1"/>
+            </wp:cNvGraphicFramePr>
+            <a:graphic xmlns:a="http://schemas.openxmlformats.org/drawingml/2006/main">
+              <a:graphicData uri="http://schemas.openxmlformats.org/drawingml/2006/picture">
+                <pic:pic xmlns:pic="http://schemas.openxmlformats.org/drawingml/2006/picture">
+                  <pic:nvPicPr>
+                    <pic:cNvPr id="0" name="scn22_recherche.png"/>
+                    <pic:cNvPicPr/>
+                  </pic:nvPicPr>
+                  <pic:blipFill>
+                    <a:blip r:embed="rId45">
+                      <a:extLst>
+                        <a:ext uri="{28A0092B-C50C-407E-A947-70E740481C1C}">
+                          <a14:useLocalDpi xmlns:a14="http://schemas.microsoft.com/office/drawing/2010/main" val="0"/>
+                        </a:ext>
+                      </a:extLst>
+                    </a:blip>
+                    <a:stretch>
+                      <a:fillRect/>
+                    </a:stretch>
+                  </pic:blipFill>
+                  <pic:spPr>
+                    <a:xfrm>
+                      <a:off x="0" y="0"/>
+                      <a:ext cx="5760720" cy="3502660"/>
+                    </a:xfrm>
+                    <a:prstGeom prst="rect">
+                      <a:avLst/>
+                    </a:prstGeom>
+                  </pic:spPr>
+                </pic:pic>
+              </a:graphicData>
+            </a:graphic>
+          </wp:inline>
+        </w:drawing>
+      </w:r>
+      <w:r>
+        <w:rPr>
+          <w:rFonts w:ascii="Cambria" w:hAnsi="Cambria"/>
+          <w:noProof/>
+          <w:sz w:val="28"/>
+          <w:lang w:eastAsia="fr-BE"/>
+        </w:rPr>
+        <w:drawing>
+          <wp:inline distT="0" distB="0" distL="0" distR="0">
+            <wp:extent cx="5760720" cy="3470910"/>
+            <wp:effectExtent l="0" t="0" r="0" b="0"/>
+            <wp:docPr id="43" name="Image 43"/>
+            <wp:cNvGraphicFramePr>
+              <a:graphicFrameLocks xmlns:a="http://schemas.openxmlformats.org/drawingml/2006/main" noChangeAspect="1"/>
+            </wp:cNvGraphicFramePr>
+            <a:graphic xmlns:a="http://schemas.openxmlformats.org/drawingml/2006/main">
+              <a:graphicData uri="http://schemas.openxmlformats.org/drawingml/2006/picture">
+                <pic:pic xmlns:pic="http://schemas.openxmlformats.org/drawingml/2006/picture">
+                  <pic:nvPicPr>
+                    <pic:cNvPr id="0" name="scn22_recherche_historique.png"/>
+                    <pic:cNvPicPr/>
+                  </pic:nvPicPr>
+                  <pic:blipFill>
+                    <a:blip r:embed="rId46">
+                      <a:extLst>
+                        <a:ext uri="{28A0092B-C50C-407E-A947-70E740481C1C}">
+                          <a14:useLocalDpi xmlns:a14="http://schemas.microsoft.com/office/drawing/2010/main" val="0"/>
+                        </a:ext>
+                      </a:extLst>
+                    </a:blip>
+                    <a:stretch>
+                      <a:fillRect/>
+                    </a:stretch>
+                  </pic:blipFill>
+                  <pic:spPr>
+                    <a:xfrm>
+                      <a:off x="0" y="0"/>
+                      <a:ext cx="5760720" cy="3470910"/>
+                    </a:xfrm>
+                    <a:prstGeom prst="rect">
+                      <a:avLst/>
+                    </a:prstGeom>
+                  </pic:spPr>
+                </pic:pic>
+              </a:graphicData>
+            </a:graphic>
+          </wp:inline>
+        </w:drawing>
+      </w:r>
+    </w:p>
+    <w:p>
+      <w:r>
+        <w:br w:type="page"/>
+      </w:r>
+    </w:p>
+    <w:p>
+      <w:r>
+        <w:rPr>
+          <w:rFonts w:ascii="Cambria" w:hAnsi="Cambria"/>
+          <w:noProof/>
+          <w:sz w:val="28"/>
+          <w:lang w:eastAsia="fr-BE"/>
+        </w:rPr>
+        <w:lastRenderedPageBreak/>
+        <w:drawing>
+          <wp:inline distT="0" distB="0" distL="0" distR="0">
+            <wp:extent cx="5760720" cy="3493770"/>
+            <wp:effectExtent l="0" t="0" r="0" b="0"/>
+            <wp:docPr id="44" name="Image 44"/>
+            <wp:cNvGraphicFramePr>
+              <a:graphicFrameLocks xmlns:a="http://schemas.openxmlformats.org/drawingml/2006/main" noChangeAspect="1"/>
+            </wp:cNvGraphicFramePr>
+            <a:graphic xmlns:a="http://schemas.openxmlformats.org/drawingml/2006/main">
+              <a:graphicData uri="http://schemas.openxmlformats.org/drawingml/2006/picture">
+                <pic:pic xmlns:pic="http://schemas.openxmlformats.org/drawingml/2006/picture">
+                  <pic:nvPicPr>
+                    <pic:cNvPr id="0" name="scn23_recherche_navselection1.png"/>
+                    <pic:cNvPicPr/>
+                  </pic:nvPicPr>
+                  <pic:blipFill>
+                    <a:blip r:embed="rId47">
+                      <a:extLst>
+                        <a:ext uri="{28A0092B-C50C-407E-A947-70E740481C1C}">
+                          <a14:useLocalDpi xmlns:a14="http://schemas.microsoft.com/office/drawing/2010/main" val="0"/>
+                        </a:ext>
+                      </a:extLst>
+                    </a:blip>
+                    <a:stretch>
+                      <a:fillRect/>
+                    </a:stretch>
+                  </pic:blipFill>
+                  <pic:spPr>
+                    <a:xfrm>
+                      <a:off x="0" y="0"/>
+                      <a:ext cx="5760720" cy="3493770"/>
+                    </a:xfrm>
+                    <a:prstGeom prst="rect">
+                      <a:avLst/>
+                    </a:prstGeom>
+                  </pic:spPr>
+                </pic:pic>
+              </a:graphicData>
+            </a:graphic>
+          </wp:inline>
+        </w:drawing>
+      </w:r>
+      <w:r>
+        <w:rPr>
+          <w:rFonts w:ascii="Cambria" w:hAnsi="Cambria"/>
+          <w:noProof/>
+          <w:sz w:val="28"/>
+          <w:lang w:eastAsia="fr-BE"/>
+        </w:rPr>
+        <w:drawing>
+          <wp:inline distT="0" distB="0" distL="0" distR="0">
+            <wp:extent cx="5760720" cy="3512185"/>
+            <wp:effectExtent l="0" t="0" r="0" b="0"/>
+            <wp:docPr id="45" name="Image 45"/>
+            <wp:cNvGraphicFramePr>
+              <a:graphicFrameLocks xmlns:a="http://schemas.openxmlformats.org/drawingml/2006/main" noChangeAspect="1"/>
+            </wp:cNvGraphicFramePr>
+            <a:graphic xmlns:a="http://schemas.openxmlformats.org/drawingml/2006/main">
+              <a:graphicData uri="http://schemas.openxmlformats.org/drawingml/2006/picture">
+                <pic:pic xmlns:pic="http://schemas.openxmlformats.org/drawingml/2006/picture">
+                  <pic:nvPicPr>
+                    <pic:cNvPr id="0" name="scn23_recherche_navselection2.png"/>
+                    <pic:cNvPicPr/>
+                  </pic:nvPicPr>
+                  <pic:blipFill>
+                    <a:blip r:embed="rId48">
+                      <a:extLst>
+                        <a:ext uri="{28A0092B-C50C-407E-A947-70E740481C1C}">
+                          <a14:useLocalDpi xmlns:a14="http://schemas.microsoft.com/office/drawing/2010/main" val="0"/>
+                        </a:ext>
+                      </a:extLst>
+                    </a:blip>
+                    <a:stretch>
+                      <a:fillRect/>
+                    </a:stretch>
+                  </pic:blipFill>
+                  <pic:spPr>
+                    <a:xfrm>
+                      <a:off x="0" y="0"/>
+                      <a:ext cx="5760720" cy="3512185"/>
+                    </a:xfrm>
+                    <a:prstGeom prst="rect">
+                      <a:avLst/>
+                    </a:prstGeom>
+                  </pic:spPr>
+                </pic:pic>
+              </a:graphicData>
+            </a:graphic>
+          </wp:inline>
+        </w:drawing>
+      </w:r>
+    </w:p>
+    <w:p>
+      <w:r>
+        <w:br w:type="page"/>
+      </w:r>
+    </w:p>
+    <w:p>
+      <w:r>
+        <w:rPr>
+          <w:rFonts w:ascii="Cambria" w:hAnsi="Cambria"/>
+          <w:noProof/>
+          <w:sz w:val="28"/>
+          <w:lang w:eastAsia="fr-BE"/>
+        </w:rPr>
+        <w:lastRenderedPageBreak/>
+        <w:drawing>
+          <wp:inline distT="0" distB="0" distL="0" distR="0">
+            <wp:extent cx="5760720" cy="3484245"/>
+            <wp:effectExtent l="0" t="0" r="0" b="1905"/>
+            <wp:docPr id="46" name="Image 46"/>
+            <wp:cNvGraphicFramePr>
+              <a:graphicFrameLocks xmlns:a="http://schemas.openxmlformats.org/drawingml/2006/main" noChangeAspect="1"/>
+            </wp:cNvGraphicFramePr>
+            <a:graphic xmlns:a="http://schemas.openxmlformats.org/drawingml/2006/main">
+              <a:graphicData uri="http://schemas.openxmlformats.org/drawingml/2006/picture">
+                <pic:pic xmlns:pic="http://schemas.openxmlformats.org/drawingml/2006/picture">
+                  <pic:nvPicPr>
+                    <pic:cNvPr id="0" name="scn24_synchro1.png"/>
+                    <pic:cNvPicPr/>
+                  </pic:nvPicPr>
+                  <pic:blipFill>
+                    <a:blip r:embed="rId49">
+                      <a:extLst>
+                        <a:ext uri="{28A0092B-C50C-407E-A947-70E740481C1C}">
+                          <a14:useLocalDpi xmlns:a14="http://schemas.microsoft.com/office/drawing/2010/main" val="0"/>
+                        </a:ext>
+                      </a:extLst>
+                    </a:blip>
+                    <a:stretch>
+                      <a:fillRect/>
+                    </a:stretch>
+                  </pic:blipFill>
+                  <pic:spPr>
+                    <a:xfrm>
+                      <a:off x="0" y="0"/>
+                      <a:ext cx="5760720" cy="3484245"/>
+                    </a:xfrm>
+                    <a:prstGeom prst="rect">
+                      <a:avLst/>
+                    </a:prstGeom>
+                  </pic:spPr>
+                </pic:pic>
+              </a:graphicData>
+            </a:graphic>
+          </wp:inline>
+        </w:drawing>
+      </w:r>
+      <w:r>
+        <w:rPr>
+          <w:rFonts w:ascii="Cambria" w:hAnsi="Cambria"/>
+          <w:noProof/>
+          <w:sz w:val="28"/>
+          <w:lang w:eastAsia="fr-BE"/>
+        </w:rPr>
+        <w:drawing>
+          <wp:inline distT="0" distB="0" distL="0" distR="0">
+            <wp:extent cx="5760720" cy="3510915"/>
+            <wp:effectExtent l="0" t="0" r="0" b="0"/>
+            <wp:docPr id="47" name="Image 47"/>
+            <wp:cNvGraphicFramePr>
+              <a:graphicFrameLocks xmlns:a="http://schemas.openxmlformats.org/drawingml/2006/main" noChangeAspect="1"/>
+            </wp:cNvGraphicFramePr>
+            <a:graphic xmlns:a="http://schemas.openxmlformats.org/drawingml/2006/main">
+              <a:graphicData uri="http://schemas.openxmlformats.org/drawingml/2006/picture">
+                <pic:pic xmlns:pic="http://schemas.openxmlformats.org/drawingml/2006/picture">
+                  <pic:nvPicPr>
+                    <pic:cNvPr id="0" name="scn24_synchro2.png"/>
+                    <pic:cNvPicPr/>
+                  </pic:nvPicPr>
+                  <pic:blipFill>
+                    <a:blip r:embed="rId50">
+                      <a:extLst>
+                        <a:ext uri="{28A0092B-C50C-407E-A947-70E740481C1C}">
+                          <a14:useLocalDpi xmlns:a14="http://schemas.microsoft.com/office/drawing/2010/main" val="0"/>
+                        </a:ext>
+                      </a:extLst>
+                    </a:blip>
+                    <a:stretch>
+                      <a:fillRect/>
+                    </a:stretch>
+                  </pic:blipFill>
+                  <pic:spPr>
+                    <a:xfrm>
+                      <a:off x="0" y="0"/>
+                      <a:ext cx="5760720" cy="3510915"/>
+                    </a:xfrm>
+                    <a:prstGeom prst="rect">
+                      <a:avLst/>
+                    </a:prstGeom>
+                  </pic:spPr>
+                </pic:pic>
+              </a:graphicData>
+            </a:graphic>
+          </wp:inline>
+        </w:drawing>
+      </w:r>
+    </w:p>
+    <w:p>
+      <w:r>
+        <w:br w:type="page"/>
+      </w:r>
+    </w:p>
+    <w:p>
+      <w:r>
+        <w:rPr>
+          <w:rFonts w:ascii="Cambria" w:hAnsi="Cambria"/>
+          <w:noProof/>
+          <w:sz w:val="28"/>
+          <w:lang w:eastAsia="fr-BE"/>
+        </w:rPr>
+        <w:lastRenderedPageBreak/>
+        <w:drawing>
+          <wp:inline distT="0" distB="0" distL="0" distR="0">
+            <wp:extent cx="5756526" cy="3409950"/>
+            <wp:effectExtent l="0" t="0" r="0" b="0"/>
+            <wp:docPr id="49" name="Image 49"/>
+            <wp:cNvGraphicFramePr>
+              <a:graphicFrameLocks xmlns:a="http://schemas.openxmlformats.org/drawingml/2006/main" noChangeAspect="1"/>
+            </wp:cNvGraphicFramePr>
+            <a:graphic xmlns:a="http://schemas.openxmlformats.org/drawingml/2006/main">
+              <a:graphicData uri="http://schemas.openxmlformats.org/drawingml/2006/picture">
+                <pic:pic xmlns:pic="http://schemas.openxmlformats.org/drawingml/2006/picture">
+                  <pic:nvPicPr>
+                    <pic:cNvPr id="0" name="scn25_gui_uda1.png"/>
+                    <pic:cNvPicPr/>
+                  </pic:nvPicPr>
+                  <pic:blipFill rotWithShape="1">
+                    <a:blip r:embed="rId51">
+                      <a:extLst>
+                        <a:ext uri="{28A0092B-C50C-407E-A947-70E740481C1C}">
+                          <a14:useLocalDpi xmlns:a14="http://schemas.microsoft.com/office/drawing/2010/main" val="0"/>
+                        </a:ext>
+                      </a:extLst>
+                    </a:blip>
+                    <a:srcRect b="2186"/>
+                    <a:stretch/>
+                  </pic:blipFill>
+                  <pic:spPr bwMode="auto">
+                    <a:xfrm>
+                      <a:off x="0" y="0"/>
+                      <a:ext cx="5760720" cy="3412434"/>
+                    </a:xfrm>
+                    <a:prstGeom prst="rect">
+                      <a:avLst/>
+                    </a:prstGeom>
+                    <a:ln>
+                      <a:noFill/>
+                    </a:ln>
+                    <a:extLst>
+                      <a:ext uri="{53640926-AAD7-44D8-BBD7-CCE9431645EC}">
+                        <a14:shadowObscured xmlns:a14="http://schemas.microsoft.com/office/drawing/2010/main"/>
+                      </a:ext>
+                    </a:extLst>
+                  </pic:spPr>
+                </pic:pic>
+              </a:graphicData>
+            </a:graphic>
+          </wp:inline>
+        </w:drawing>
+      </w:r>
+      <w:r>
+        <w:rPr>
+          <w:rFonts w:ascii="Cambria" w:hAnsi="Cambria"/>
+          <w:noProof/>
+          <w:sz w:val="28"/>
+          <w:lang w:eastAsia="fr-BE"/>
+        </w:rPr>
+        <w:drawing>
+          <wp:inline distT="0" distB="0" distL="0" distR="0">
+            <wp:extent cx="5753404" cy="3438525"/>
+            <wp:effectExtent l="0" t="0" r="0" b="0"/>
+            <wp:docPr id="50" name="Image 50"/>
+            <wp:cNvGraphicFramePr>
+              <a:graphicFrameLocks xmlns:a="http://schemas.openxmlformats.org/drawingml/2006/main" noChangeAspect="1"/>
+            </wp:cNvGraphicFramePr>
+            <a:graphic xmlns:a="http://schemas.openxmlformats.org/drawingml/2006/main">
+              <a:graphicData uri="http://schemas.openxmlformats.org/drawingml/2006/picture">
+                <pic:pic xmlns:pic="http://schemas.openxmlformats.org/drawingml/2006/picture">
+                  <pic:nvPicPr>
+                    <pic:cNvPr id="0" name="scn25_gui_uda2.png"/>
+                    <pic:cNvPicPr/>
+                  </pic:nvPicPr>
+                  <pic:blipFill rotWithShape="1">
+                    <a:blip r:embed="rId52">
+                      <a:extLst>
+                        <a:ext uri="{28A0092B-C50C-407E-A947-70E740481C1C}">
+                          <a14:useLocalDpi xmlns:a14="http://schemas.microsoft.com/office/drawing/2010/main" val="0"/>
+                        </a:ext>
+                      </a:extLst>
+                    </a:blip>
+                    <a:srcRect t="1635"/>
+                    <a:stretch/>
+                  </pic:blipFill>
+                  <pic:spPr bwMode="auto">
+                    <a:xfrm>
+                      <a:off x="0" y="0"/>
+                      <a:ext cx="5760720" cy="3442897"/>
+                    </a:xfrm>
+                    <a:prstGeom prst="rect">
+                      <a:avLst/>
+                    </a:prstGeom>
+                    <a:ln>
+                      <a:noFill/>
+                    </a:ln>
+                    <a:extLst>
+                      <a:ext uri="{53640926-AAD7-44D8-BBD7-CCE9431645EC}">
+                        <a14:shadowObscured xmlns:a14="http://schemas.microsoft.com/office/drawing/2010/main"/>
+                      </a:ext>
+                    </a:extLst>
+                  </pic:spPr>
+                </pic:pic>
+              </a:graphicData>
+            </a:graphic>
+          </wp:inline>
+        </w:drawing>
+      </w:r>
+      <w:r>
+        <w:rPr>
+          <w:rFonts w:ascii="Cambria" w:hAnsi="Cambria"/>
+          <w:noProof/>
+          <w:sz w:val="28"/>
+          <w:lang w:eastAsia="fr-BE"/>
+        </w:rPr>
+        <w:drawing>
+          <wp:inline distT="0" distB="0" distL="0" distR="0" wp14:anchorId="62A089EA" wp14:editId="43D7B0D2">
+            <wp:extent cx="5762624" cy="1876425"/>
+            <wp:effectExtent l="0" t="0" r="0" b="0"/>
+            <wp:docPr id="48" name="Image 48"/>
+            <wp:cNvGraphicFramePr>
+              <a:graphicFrameLocks xmlns:a="http://schemas.openxmlformats.org/drawingml/2006/main" noChangeAspect="1"/>
+            </wp:cNvGraphicFramePr>
+            <a:graphic xmlns:a="http://schemas.openxmlformats.org/drawingml/2006/main">
+              <a:graphicData uri="http://schemas.openxmlformats.org/drawingml/2006/picture">
+                <pic:pic xmlns:pic="http://schemas.openxmlformats.org/drawingml/2006/picture">
+                  <pic:nvPicPr>
+                    <pic:cNvPr id="0" name="scn25_gui_export.png"/>
+                    <pic:cNvPicPr/>
+                  </pic:nvPicPr>
+                  <pic:blipFill rotWithShape="1">
+                    <a:blip r:embed="rId53">
+                      <a:extLst>
+                        <a:ext uri="{28A0092B-C50C-407E-A947-70E740481C1C}">
+                          <a14:useLocalDpi xmlns:a14="http://schemas.microsoft.com/office/drawing/2010/main" val="0"/>
+                        </a:ext>
+                      </a:extLst>
+                    </a:blip>
+                    <a:srcRect t="43784" b="2645"/>
+                    <a:stretch/>
+                  </pic:blipFill>
+                  <pic:spPr bwMode="auto">
+                    <a:xfrm>
+                      <a:off x="0" y="0"/>
+                      <a:ext cx="5760720" cy="1875805"/>
+                    </a:xfrm>
+                    <a:prstGeom prst="rect">
+                      <a:avLst/>
+                    </a:prstGeom>
+                    <a:ln>
+                      <a:noFill/>
+                    </a:ln>
+                    <a:extLst>
+                      <a:ext uri="{53640926-AAD7-44D8-BBD7-CCE9431645EC}">
+                        <a14:shadowObscured xmlns:a14="http://schemas.microsoft.com/office/drawing/2010/main"/>
+                      </a:ext>
+                    </a:extLst>
+                  </pic:spPr>
+                </pic:pic>
+              </a:graphicData>
+            </a:graphic>
+          </wp:inline>
+        </w:drawing>
+      </w:r>
+      <w:bookmarkStart w:id="0" w:name="_GoBack"/>
+      <w:bookmarkEnd w:id="0"/>
     </w:p>
     <w:sectPr>
       <w:pgSz w:w="11906" w:h="16838"/>

</xml_diff>